<commit_message>
Finished writeup of advanced artificial intelligence Complex decision making lecture 7
</commit_message>
<xml_diff>
--- a/Advanced Artificial Intelligence/Week 8/Lecture/Complex Decision Making.docx
+++ b/Advanced Artificial Intelligence/Week 8/Lecture/Complex Decision Making.docx
@@ -10,11 +10,20 @@
           <w:szCs w:val="40"/>
         </w:rPr>
       </w:pPr>
-      <w:r>
+    </w:p>
+    <w:p>
+      <w:pPr>
+        <w:jc w:val="center"/>
         <w:rPr>
           <w:sz w:val="40"/>
           <w:szCs w:val="40"/>
         </w:rPr>
+      </w:pPr>
+      <w:r>
+        <w:rPr>
+          <w:sz w:val="40"/>
+          <w:szCs w:val="40"/>
+        </w:rPr>
         <w:t>Complex Decision Making</w:t>
       </w:r>
     </w:p>
@@ -25,6 +34,9 @@
     </w:p>
     <w:p>
       <w:r>
+        <w:rPr>
+          <w:noProof/>
+        </w:rPr>
         <w:drawing>
           <wp:inline distT="0" distB="0" distL="0" distR="0" wp14:anchorId="7CA73C04" wp14:editId="0BB05C53">
             <wp:extent cx="2636322" cy="1777703"/>
@@ -64,7 +76,15 @@
     </w:p>
     <w:p>
       <w:r>
-        <w:t>One decision leads to another</w:t>
+        <w:t xml:space="preserve">One decision </w:t>
+      </w:r>
+      <w:proofErr w:type="gramStart"/>
+      <w:r>
+        <w:t>leads</w:t>
+      </w:r>
+      <w:proofErr w:type="gramEnd"/>
+      <w:r>
+        <w:t xml:space="preserve"> to another</w:t>
       </w:r>
       <w:r>
         <w:t>.</w:t>
@@ -264,6 +284,10 @@
     </w:p>
     <w:p>
       <w:r>
+        <w:rPr>
+          <w:noProof/>
+        </w:rPr>
+        <w:lastRenderedPageBreak/>
         <w:drawing>
           <wp:inline distT="0" distB="0" distL="0" distR="0" wp14:anchorId="6C9D72AA" wp14:editId="4974D5E7">
             <wp:extent cx="3188525" cy="2196409"/>
@@ -310,7 +334,6 @@
     </w:p>
     <w:p>
       <w:r>
-        <w:lastRenderedPageBreak/>
         <w:t xml:space="preserve">The key point is that the car does not have a complete view of the world due to the range of its sensors, its </w:t>
       </w:r>
       <w:r>
@@ -319,6 +342,9 @@
     </w:p>
     <w:p>
       <w:r>
+        <w:rPr>
+          <w:noProof/>
+        </w:rPr>
         <w:drawing>
           <wp:inline distT="0" distB="0" distL="0" distR="0" wp14:anchorId="51AFAC9C" wp14:editId="095C37D6">
             <wp:extent cx="1781299" cy="1704830"/>
@@ -358,7 +384,15 @@
     </w:p>
     <w:p>
       <w:r>
-        <w:t>Stochastic action would mean that the robot may chose to go left but still have a probability of going right</w:t>
+        <w:t xml:space="preserve">Stochastic action would mean that the robot may </w:t>
+      </w:r>
+      <w:proofErr w:type="spellStart"/>
+      <w:r>
+        <w:t>chose</w:t>
+      </w:r>
+      <w:proofErr w:type="spellEnd"/>
+      <w:r>
+        <w:t xml:space="preserve"> to go left but still have a probability of going right</w:t>
       </w:r>
       <w:r>
         <w:t xml:space="preserve"> and vice-versa. This also includes not doing anything</w:t>
@@ -432,6 +466,7 @@
       </w:pPr>
       <w:r>
         <w:rPr>
+          <w:noProof/>
           <w:color w:val="FF0000"/>
         </w:rPr>
         <w:drawing>
@@ -479,6 +514,7 @@
       </w:pPr>
       <w:r>
         <w:rPr>
+          <w:noProof/>
           <w:color w:val="FF0000"/>
         </w:rPr>
         <w:drawing>
@@ -530,6 +566,7 @@
         <w:rPr>
           <w:color w:val="FF0000"/>
         </w:rPr>
+        <w:lastRenderedPageBreak/>
         <w:t>Expected value</w:t>
       </w:r>
       <w:r>
@@ -541,6 +578,9 @@
     </w:p>
     <w:p>
       <w:r>
+        <w:rPr>
+          <w:noProof/>
+        </w:rPr>
         <w:drawing>
           <wp:inline distT="0" distB="0" distL="0" distR="0" wp14:anchorId="14F657FC" wp14:editId="496866B0">
             <wp:extent cx="1502229" cy="327645"/>
@@ -595,8 +635,13 @@
       <w:r>
         <w:t>X = k</w:t>
       </w:r>
-      <w:r>
-        <w:t>) !=  0.</w:t>
+      <w:proofErr w:type="gramStart"/>
+      <w:r>
+        <w:t>) !</w:t>
+      </w:r>
+      <w:proofErr w:type="gramEnd"/>
+      <w:r>
+        <w:t>=  0.</w:t>
       </w:r>
     </w:p>
     <w:p>
@@ -606,6 +651,9 @@
     </w:p>
     <w:p>
       <w:r>
+        <w:rPr>
+          <w:noProof/>
+        </w:rPr>
         <w:drawing>
           <wp:inline distT="0" distB="0" distL="0" distR="0" wp14:anchorId="3495DDEE" wp14:editId="5EB0D8EE">
             <wp:extent cx="1324099" cy="467809"/>
@@ -654,8 +702,13 @@
       <w:r>
         <w:t xml:space="preserve">The expected value of X is </w:t>
       </w:r>
-      <w:r>
-        <w:t>£0.5 and we take this to be the value of the bet.</w:t>
+      <w:proofErr w:type="gramStart"/>
+      <w:r>
+        <w:t>£0.5</w:t>
+      </w:r>
+      <w:proofErr w:type="gramEnd"/>
+      <w:r>
+        <w:t xml:space="preserve"> and we take this to be the value of the bet.</w:t>
       </w:r>
     </w:p>
     <w:p>
@@ -665,26 +718,3592 @@
     </w:p>
     <w:p>
       <w:r>
+        <w:t>Expected value of not taking the bet is £0 therefore it is.</w:t>
+      </w:r>
+    </w:p>
+    <w:p>
+      <w:r>
+        <w:t>0.5 is not the value you will get.</w:t>
+      </w:r>
+      <w:r>
+        <w:t xml:space="preserve"> For each bet you either win £3 or lose £2, £0.5 is simply the average you would earn if you took the</w:t>
+      </w:r>
+      <w:r>
+        <w:t xml:space="preserve"> bet</w:t>
+      </w:r>
+      <w:r>
+        <w:t xml:space="preserve"> multiple times</w:t>
+      </w:r>
+      <w:r>
+        <w:t xml:space="preserve">            </w:t>
+      </w:r>
+    </w:p>
+    <w:p>
+      <w:r>
+        <w:t>Another bet example:</w:t>
+      </w:r>
+    </w:p>
+    <w:p>
+      <w:r>
+        <w:t>You get</w:t>
+      </w:r>
+      <w:r>
+        <w:t xml:space="preserve"> £1 if a 2 or </w:t>
+      </w:r>
+      <w:r>
+        <w:t>4</w:t>
+      </w:r>
+      <w:r>
+        <w:t xml:space="preserve"> is rolled, £5 is a 6 is rolled and pay £3 otherwise</w:t>
+      </w:r>
+    </w:p>
+    <w:p>
+      <w:r>
+        <w:t>Expected value:</w:t>
+      </w:r>
+    </w:p>
+    <w:p>
+      <w:r>
+        <w:t>E(X) =</w:t>
+      </w:r>
+      <w:r>
+        <w:t xml:space="preserve"> 1 *</w:t>
+      </w:r>
+      <w:r>
+        <w:t xml:space="preserve"> </w:t>
+      </w:r>
+      <w:r>
+        <w:t>1</w:t>
+      </w:r>
+      <w:r>
+        <w:t>/</w:t>
+      </w:r>
+      <w:r>
+        <w:t>3</w:t>
+      </w:r>
+      <w:r>
+        <w:t xml:space="preserve"> </w:t>
+      </w:r>
+      <w:r>
+        <w:t>+</w:t>
+      </w:r>
+      <w:r>
+        <w:t xml:space="preserve"> </w:t>
+      </w:r>
+      <w:r>
+        <w:t>5 *</w:t>
+      </w:r>
+      <w:r>
+        <w:t xml:space="preserve"> </w:t>
+      </w:r>
+      <w:r>
+        <w:t>1/6</w:t>
+      </w:r>
+      <w:r>
+        <w:t xml:space="preserve"> * - 3</w:t>
+      </w:r>
+    </w:p>
+    <w:p>
+      <w:r>
+        <w:t>= -0.33</w:t>
+      </w:r>
+    </w:p>
+    <w:p>
+      <w:r>
+        <w:t xml:space="preserve">Example 4: </w:t>
+      </w:r>
+      <w:r>
+        <w:t>Pacman</w:t>
+      </w:r>
+      <w:r>
+        <w:t xml:space="preserve"> at a T-Junction</w:t>
+      </w:r>
+    </w:p>
+    <w:p>
+      <w:r>
+        <w:drawing>
+          <wp:inline distT="0" distB="0" distL="0" distR="0" wp14:anchorId="5079B298" wp14:editId="27E694C6">
+            <wp:extent cx="3521034" cy="2379980"/>
+            <wp:effectExtent l="0" t="0" r="3810" b="1270"/>
+            <wp:docPr id="8" name="Picture 8"/>
+            <wp:cNvGraphicFramePr>
+              <a:graphicFrameLocks xmlns:a="http://schemas.openxmlformats.org/drawingml/2006/main" noChangeAspect="1"/>
+            </wp:cNvGraphicFramePr>
+            <a:graphic xmlns:a="http://schemas.openxmlformats.org/drawingml/2006/main">
+              <a:graphicData uri="http://schemas.openxmlformats.org/drawingml/2006/picture">
+                <pic:pic xmlns:pic="http://schemas.openxmlformats.org/drawingml/2006/picture">
+                  <pic:nvPicPr>
+                    <pic:cNvPr id="1" name=""/>
+                    <pic:cNvPicPr/>
+                  </pic:nvPicPr>
+                  <pic:blipFill rotWithShape="1">
+                    <a:blip r:embed="rId12"/>
+                    <a:srcRect l="5796" t="2151" r="1286" b="19489"/>
+                    <a:stretch/>
+                  </pic:blipFill>
+                  <pic:spPr bwMode="auto">
+                    <a:xfrm>
+                      <a:off x="0" y="0"/>
+                      <a:ext cx="3523021" cy="2381323"/>
+                    </a:xfrm>
+                    <a:prstGeom prst="rect">
+                      <a:avLst/>
+                    </a:prstGeom>
+                    <a:ln>
+                      <a:noFill/>
+                    </a:ln>
+                    <a:extLst>
+                      <a:ext uri="{53640926-AAD7-44D8-BBD7-CCE9431645EC}">
+                        <a14:shadowObscured xmlns:a14="http://schemas.microsoft.com/office/drawing/2010/main"/>
+                      </a:ext>
+                    </a:extLst>
+                  </pic:spPr>
+                </pic:pic>
+              </a:graphicData>
+            </a:graphic>
+          </wp:inline>
+        </w:drawing>
+      </w:r>
+    </w:p>
+    <w:p>
+      <w:r>
         <w:lastRenderedPageBreak/>
-        <w:t>Expected value of not taking the bet is £0 therefore it is.</w:t>
-      </w:r>
-    </w:p>
-    <w:p>
-      <w:r>
-        <w:t>0.5 is not the value you will get.</w:t>
-      </w:r>
-      <w:r>
-        <w:t xml:space="preserve"> For each bet you either win £3 or lose £2, £0.5 is simply the average you would earn if you took the</w:t>
-      </w:r>
-      <w:r>
-        <w:t xml:space="preserve"> bet</w:t>
-      </w:r>
-      <w:r>
-        <w:t xml:space="preserve"> multiple times</w:t>
-      </w:r>
-      <w:r>
-        <w:t xml:space="preserve">                                         </w:t>
-      </w:r>
+        <w:drawing>
+          <wp:inline distT="0" distB="0" distL="0" distR="0" wp14:anchorId="28F81BAC" wp14:editId="514A4E0E">
+            <wp:extent cx="5506218" cy="1714739"/>
+            <wp:effectExtent l="0" t="0" r="0" b="0"/>
+            <wp:docPr id="9" name="Picture 9"/>
+            <wp:cNvGraphicFramePr>
+              <a:graphicFrameLocks xmlns:a="http://schemas.openxmlformats.org/drawingml/2006/main" noChangeAspect="1"/>
+            </wp:cNvGraphicFramePr>
+            <a:graphic xmlns:a="http://schemas.openxmlformats.org/drawingml/2006/main">
+              <a:graphicData uri="http://schemas.openxmlformats.org/drawingml/2006/picture">
+                <pic:pic xmlns:pic="http://schemas.openxmlformats.org/drawingml/2006/picture">
+                  <pic:nvPicPr>
+                    <pic:cNvPr id="1" name=""/>
+                    <pic:cNvPicPr/>
+                  </pic:nvPicPr>
+                  <pic:blipFill>
+                    <a:blip r:embed="rId13"/>
+                    <a:stretch>
+                      <a:fillRect/>
+                    </a:stretch>
+                  </pic:blipFill>
+                  <pic:spPr>
+                    <a:xfrm>
+                      <a:off x="0" y="0"/>
+                      <a:ext cx="5506218" cy="1714739"/>
+                    </a:xfrm>
+                    <a:prstGeom prst="rect">
+                      <a:avLst/>
+                    </a:prstGeom>
+                  </pic:spPr>
+                </pic:pic>
+              </a:graphicData>
+            </a:graphic>
+          </wp:inline>
+        </w:drawing>
+      </w:r>
+    </w:p>
+    <w:p>
+      <w:pPr>
+        <w:tabs>
+          <w:tab w:val="left" w:pos="2899"/>
+        </w:tabs>
+      </w:pPr>
+      <w:r>
+        <w:t>0.3 * 10 + 0.2 * 1 + 0.5 * -</w:t>
+      </w:r>
+      <w:r>
+        <w:t>5 =</w:t>
+      </w:r>
+      <w:r>
+        <w:t xml:space="preserve"> 0.7</w:t>
+      </w:r>
+    </w:p>
+    <w:p>
+      <w:pPr>
+        <w:tabs>
+          <w:tab w:val="left" w:pos="2899"/>
+        </w:tabs>
+        <w:rPr>
+          <w:sz w:val="28"/>
+          <w:szCs w:val="28"/>
+        </w:rPr>
+      </w:pPr>
+      <w:r>
+        <w:rPr>
+          <w:sz w:val="28"/>
+          <w:szCs w:val="28"/>
+        </w:rPr>
+        <w:t>How agents decide what to do</w:t>
+      </w:r>
+    </w:p>
+    <w:p>
+      <w:pPr>
+        <w:tabs>
+          <w:tab w:val="left" w:pos="2899"/>
+        </w:tabs>
+      </w:pPr>
+      <w:r>
+        <w:t>Consider an agent</w:t>
+      </w:r>
+      <w:r>
+        <w:t xml:space="preserve"> with a set possible actions </w:t>
+      </w:r>
+      <w:r>
+        <w:t>“</w:t>
+      </w:r>
+      <w:r>
+        <w:t>A</w:t>
+      </w:r>
+      <w:r>
+        <w:t>”</w:t>
+      </w:r>
+      <w:r>
+        <w:t>.</w:t>
+      </w:r>
+    </w:p>
+    <w:p>
+      <w:pPr>
+        <w:tabs>
+          <w:tab w:val="left" w:pos="2899"/>
+        </w:tabs>
+      </w:pPr>
+      <w:r>
+        <w:t xml:space="preserve">Each </w:t>
+      </w:r>
+      <w:r>
+        <w:t>“</w:t>
+      </w:r>
+      <w:r>
+        <w:t>a</w:t>
+      </w:r>
+      <w:r>
+        <w:t>”</w:t>
+      </w:r>
+      <w:r>
+        <w:t xml:space="preserve"> is one of many</w:t>
+      </w:r>
+      <w:r>
+        <w:t xml:space="preserve">, </w:t>
+      </w:r>
+      <w:r>
+        <w:t xml:space="preserve">sums up to a total </w:t>
+      </w:r>
+      <w:r>
+        <w:t>“</w:t>
+      </w:r>
+      <w:r>
+        <w:t>A</w:t>
+      </w:r>
+      <w:r>
+        <w:t>”</w:t>
+      </w:r>
+      <w:r>
+        <w:t xml:space="preserve"> and</w:t>
+      </w:r>
+      <w:r>
+        <w:t xml:space="preserve"> has a set of possible outcomes</w:t>
+      </w:r>
+      <w:r>
+        <w:t xml:space="preserve"> </w:t>
+      </w:r>
+      <w:r>
+        <w:t>s</w:t>
+      </w:r>
+      <w:r>
+        <w:rPr>
+          <w:vertAlign w:val="subscript"/>
+        </w:rPr>
+        <w:t>a</w:t>
+      </w:r>
+      <w:r>
+        <w:t xml:space="preserve">. </w:t>
+      </w:r>
+      <w:r>
+        <w:t>(s stands for states)</w:t>
+      </w:r>
+      <w:r>
+        <w:t>.</w:t>
+      </w:r>
+      <w:r>
+        <w:rPr>
+          <w:vertAlign w:val="subscript"/>
+        </w:rPr>
+        <w:t xml:space="preserve"> </w:t>
+      </w:r>
+      <w:r>
+        <w:t>Which action should the agent pick?</w:t>
+      </w:r>
+    </w:p>
+    <w:p>
+      <w:pPr>
+        <w:tabs>
+          <w:tab w:val="left" w:pos="2899"/>
+        </w:tabs>
+      </w:pPr>
+      <w:r>
+        <w:t>The action a* which a rational agent should choose is that</w:t>
+      </w:r>
+      <w:r>
+        <w:t xml:space="preserve"> which maximises the agent’s utility.</w:t>
+      </w:r>
+      <w:r>
+        <w:t xml:space="preserve"> This means we assume that the agent looks at all the actions that it might do and all the outcomes of those</w:t>
+      </w:r>
+      <w:r>
+        <w:t>, how good those different outcomes are</w:t>
+      </w:r>
+      <w:r>
+        <w:t>, and then pick the action that maximises</w:t>
+      </w:r>
+      <w:r>
+        <w:t xml:space="preserve"> the utility</w:t>
+      </w:r>
+      <w:r>
+        <w:t>.</w:t>
+      </w:r>
+    </w:p>
+    <w:p>
+      <w:pPr>
+        <w:tabs>
+          <w:tab w:val="left" w:pos="2899"/>
+        </w:tabs>
+      </w:pPr>
+      <w:r>
+        <w:t>In other words, the agent should pick:</w:t>
+      </w:r>
+    </w:p>
+    <w:p>
+      <w:pPr>
+        <w:tabs>
+          <w:tab w:val="left" w:pos="2899"/>
+        </w:tabs>
+      </w:pPr>
+      <w:r>
+        <w:drawing>
+          <wp:inline distT="0" distB="0" distL="0" distR="0" wp14:anchorId="40E961D9" wp14:editId="4C609B06">
+            <wp:extent cx="1745673" cy="337185"/>
+            <wp:effectExtent l="0" t="0" r="6985" b="5715"/>
+            <wp:docPr id="10" name="Picture 10"/>
+            <wp:cNvGraphicFramePr>
+              <a:graphicFrameLocks xmlns:a="http://schemas.openxmlformats.org/drawingml/2006/main" noChangeAspect="1"/>
+            </wp:cNvGraphicFramePr>
+            <a:graphic xmlns:a="http://schemas.openxmlformats.org/drawingml/2006/main">
+              <a:graphicData uri="http://schemas.openxmlformats.org/drawingml/2006/picture">
+                <pic:pic xmlns:pic="http://schemas.openxmlformats.org/drawingml/2006/picture">
+                  <pic:nvPicPr>
+                    <pic:cNvPr id="1" name=""/>
+                    <pic:cNvPicPr/>
+                  </pic:nvPicPr>
+                  <pic:blipFill rotWithShape="1">
+                    <a:blip r:embed="rId14"/>
+                    <a:srcRect l="1942" t="9602" r="2759" b="22077"/>
+                    <a:stretch/>
+                  </pic:blipFill>
+                  <pic:spPr bwMode="auto">
+                    <a:xfrm>
+                      <a:off x="0" y="0"/>
+                      <a:ext cx="1752155" cy="338437"/>
+                    </a:xfrm>
+                    <a:prstGeom prst="rect">
+                      <a:avLst/>
+                    </a:prstGeom>
+                    <a:ln>
+                      <a:noFill/>
+                    </a:ln>
+                    <a:extLst>
+                      <a:ext uri="{53640926-AAD7-44D8-BBD7-CCE9431645EC}">
+                        <a14:shadowObscured xmlns:a14="http://schemas.microsoft.com/office/drawing/2010/main"/>
+                      </a:ext>
+                    </a:extLst>
+                  </pic:spPr>
+                </pic:pic>
+              </a:graphicData>
+            </a:graphic>
+          </wp:inline>
+        </w:drawing>
+      </w:r>
+    </w:p>
+    <w:p>
+      <w:pPr>
+        <w:tabs>
+          <w:tab w:val="left" w:pos="2899"/>
+        </w:tabs>
+      </w:pPr>
+      <w:r>
+        <w:t>The problem is that in an</w:t>
+      </w:r>
+      <w:r>
+        <w:t>y realistic</w:t>
+      </w:r>
+      <w:r>
+        <w:t xml:space="preserve"> situation, we don’t know which s</w:t>
+      </w:r>
+      <w:r>
+        <w:rPr>
+          <w:vertAlign w:val="subscript"/>
+        </w:rPr>
+        <w:t>a</w:t>
+      </w:r>
+      <w:r>
+        <w:rPr>
+          <w:vertAlign w:val="subscript"/>
+        </w:rPr>
+        <w:t xml:space="preserve"> </w:t>
+      </w:r>
+      <w:r>
+        <w:t xml:space="preserve">will result from a given a, so we don’t know the </w:t>
+      </w:r>
+      <w:r>
+        <w:rPr>
+          <w:color w:val="FF0000"/>
+        </w:rPr>
+        <w:t xml:space="preserve">actual </w:t>
+      </w:r>
+      <w:r>
+        <w:t>utility of a given action.</w:t>
+      </w:r>
+    </w:p>
+    <w:p>
+      <w:pPr>
+        <w:tabs>
+          <w:tab w:val="left" w:pos="2899"/>
+        </w:tabs>
+      </w:pPr>
+      <w:r>
+        <w:rPr>
+          <w:noProof/>
+        </w:rPr>
+        <mc:AlternateContent>
+          <mc:Choice Requires="wps">
+            <w:drawing>
+              <wp:anchor distT="0" distB="0" distL="114300" distR="114300" simplePos="0" relativeHeight="251659264" behindDoc="0" locked="0" layoutInCell="1" allowOverlap="1" wp14:anchorId="21356134" wp14:editId="76BD1454">
+                <wp:simplePos x="0" y="0"/>
+                <wp:positionH relativeFrom="column">
+                  <wp:posOffset>1365662</wp:posOffset>
+                </wp:positionH>
+                <wp:positionV relativeFrom="paragraph">
+                  <wp:posOffset>151493</wp:posOffset>
+                </wp:positionV>
+                <wp:extent cx="564078" cy="445325"/>
+                <wp:effectExtent l="0" t="38100" r="64770" b="31115"/>
+                <wp:wrapNone/>
+                <wp:docPr id="12" name="Straight Arrow Connector 12"/>
+                <wp:cNvGraphicFramePr/>
+                <a:graphic xmlns:a="http://schemas.openxmlformats.org/drawingml/2006/main">
+                  <a:graphicData uri="http://schemas.microsoft.com/office/word/2010/wordprocessingShape">
+                    <wps:wsp>
+                      <wps:cNvCnPr/>
+                      <wps:spPr>
+                        <a:xfrm flipV="1">
+                          <a:off x="0" y="0"/>
+                          <a:ext cx="564078" cy="445325"/>
+                        </a:xfrm>
+                        <a:prstGeom prst="straightConnector1">
+                          <a:avLst/>
+                        </a:prstGeom>
+                        <a:ln>
+                          <a:tailEnd type="triangle"/>
+                        </a:ln>
+                      </wps:spPr>
+                      <wps:style>
+                        <a:lnRef idx="1">
+                          <a:schemeClr val="accent1"/>
+                        </a:lnRef>
+                        <a:fillRef idx="0">
+                          <a:schemeClr val="accent1"/>
+                        </a:fillRef>
+                        <a:effectRef idx="0">
+                          <a:schemeClr val="accent1"/>
+                        </a:effectRef>
+                        <a:fontRef idx="minor">
+                          <a:schemeClr val="tx1"/>
+                        </a:fontRef>
+                      </wps:style>
+                      <wps:bodyPr/>
+                    </wps:wsp>
+                  </a:graphicData>
+                </a:graphic>
+              </wp:anchor>
+            </w:drawing>
+          </mc:Choice>
+          <mc:Fallback>
+            <w:pict>
+              <v:shapetype w14:anchorId="60EBE6E0" id="_x0000_t32" coordsize="21600,21600" o:spt="32" o:oned="t" path="m,l21600,21600e" filled="f">
+                <v:path arrowok="t" fillok="f" o:connecttype="none"/>
+                <o:lock v:ext="edit" shapetype="t"/>
+              </v:shapetype>
+              <v:shape id="Straight Arrow Connector 12" o:spid="_x0000_s1026" type="#_x0000_t32" style="position:absolute;margin-left:107.55pt;margin-top:11.95pt;width:44.4pt;height:35.05pt;flip:y;z-index:251659264;visibility:visible;mso-wrap-style:square;mso-wrap-distance-left:9pt;mso-wrap-distance-top:0;mso-wrap-distance-right:9pt;mso-wrap-distance-bottom:0;mso-position-horizontal:absolute;mso-position-horizontal-relative:text;mso-position-vertical:absolute;mso-position-vertical-relative:text" o:gfxdata="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" strokecolor="#4472c4 [3204]" strokeweight=".5pt">
+                <v:stroke endarrow="block" joinstyle="miter"/>
+              </v:shape>
+            </w:pict>
+          </mc:Fallback>
+        </mc:AlternateContent>
+      </w:r>
+      <w:r>
+        <w:t xml:space="preserve">Instead, we </w:t>
+      </w:r>
+      <w:proofErr w:type="gramStart"/>
+      <w:r>
+        <w:t>have to</w:t>
+      </w:r>
+      <w:proofErr w:type="gramEnd"/>
+      <w:r>
+        <w:t xml:space="preserve"> calculate the </w:t>
+      </w:r>
+      <w:r>
+        <w:rPr>
+          <w:color w:val="FF0000"/>
+        </w:rPr>
+        <w:t xml:space="preserve">expected </w:t>
+      </w:r>
+      <w:r>
+        <w:t xml:space="preserve">utility of each action and make the choice on that basis. </w:t>
+      </w:r>
+    </w:p>
+    <w:p>
+      <w:pPr>
+        <w:tabs>
+          <w:tab w:val="left" w:pos="2899"/>
+        </w:tabs>
+      </w:pPr>
+      <w:r>
+        <w:t>This means, for each action a with a set of outcomes s</w:t>
+      </w:r>
+      <w:r>
+        <w:rPr>
+          <w:vertAlign w:val="subscript"/>
+        </w:rPr>
+        <w:t>a</w:t>
+      </w:r>
+      <w:r>
+        <w:t>, the agent should calculate:</w:t>
+      </w:r>
+    </w:p>
+    <w:p>
+      <w:pPr>
+        <w:tabs>
+          <w:tab w:val="left" w:pos="2899"/>
+        </w:tabs>
+      </w:pPr>
+      <w:r>
+        <w:drawing>
+          <wp:inline distT="0" distB="0" distL="0" distR="0" wp14:anchorId="536E882E" wp14:editId="5590FFC2">
+            <wp:extent cx="4156364" cy="2968625"/>
+            <wp:effectExtent l="0" t="0" r="0" b="3175"/>
+            <wp:docPr id="11" name="Picture 11"/>
+            <wp:cNvGraphicFramePr>
+              <a:graphicFrameLocks xmlns:a="http://schemas.openxmlformats.org/drawingml/2006/main" noChangeAspect="1"/>
+            </wp:cNvGraphicFramePr>
+            <a:graphic xmlns:a="http://schemas.openxmlformats.org/drawingml/2006/main">
+              <a:graphicData uri="http://schemas.openxmlformats.org/drawingml/2006/picture">
+                <pic:pic xmlns:pic="http://schemas.openxmlformats.org/drawingml/2006/picture">
+                  <pic:nvPicPr>
+                    <pic:cNvPr id="1" name=""/>
+                    <pic:cNvPicPr/>
+                  </pic:nvPicPr>
+                  <pic:blipFill rotWithShape="1">
+                    <a:blip r:embed="rId15"/>
+                    <a:srcRect l="5703" t="4680" r="1424" b="1696"/>
+                    <a:stretch/>
+                  </pic:blipFill>
+                  <pic:spPr bwMode="auto">
+                    <a:xfrm>
+                      <a:off x="0" y="0"/>
+                      <a:ext cx="4158282" cy="2969995"/>
+                    </a:xfrm>
+                    <a:prstGeom prst="rect">
+                      <a:avLst/>
+                    </a:prstGeom>
+                    <a:ln>
+                      <a:noFill/>
+                    </a:ln>
+                    <a:extLst>
+                      <a:ext uri="{53640926-AAD7-44D8-BBD7-CCE9431645EC}">
+                        <a14:shadowObscured xmlns:a14="http://schemas.microsoft.com/office/drawing/2010/main"/>
+                      </a:ext>
+                    </a:extLst>
+                  </pic:spPr>
+                </pic:pic>
+              </a:graphicData>
+            </a:graphic>
+          </wp:inline>
+        </w:drawing>
+      </w:r>
+    </w:p>
+    <w:p>
+      <w:pPr>
+        <w:tabs>
+          <w:tab w:val="left" w:pos="2899"/>
+        </w:tabs>
+      </w:pPr>
+      <w:r>
+        <w:lastRenderedPageBreak/>
+        <w:t>The action that has the greatest expected utility is picked</w:t>
+      </w:r>
+      <w:r>
+        <w:t>:</w:t>
+      </w:r>
+    </w:p>
+    <w:p>
+      <w:pPr>
+        <w:tabs>
+          <w:tab w:val="left" w:pos="2899"/>
+        </w:tabs>
+      </w:pPr>
+      <w:r>
+        <w:drawing>
+          <wp:inline distT="0" distB="0" distL="0" distR="0" wp14:anchorId="1ABB06EF" wp14:editId="1405BC7E">
+            <wp:extent cx="5410955" cy="2114845"/>
+            <wp:effectExtent l="0" t="0" r="0" b="0"/>
+            <wp:docPr id="13" name="Picture 13"/>
+            <wp:cNvGraphicFramePr>
+              <a:graphicFrameLocks xmlns:a="http://schemas.openxmlformats.org/drawingml/2006/main" noChangeAspect="1"/>
+            </wp:cNvGraphicFramePr>
+            <a:graphic xmlns:a="http://schemas.openxmlformats.org/drawingml/2006/main">
+              <a:graphicData uri="http://schemas.openxmlformats.org/drawingml/2006/picture">
+                <pic:pic xmlns:pic="http://schemas.openxmlformats.org/drawingml/2006/picture">
+                  <pic:nvPicPr>
+                    <pic:cNvPr id="1" name=""/>
+                    <pic:cNvPicPr/>
+                  </pic:nvPicPr>
+                  <pic:blipFill>
+                    <a:blip r:embed="rId16"/>
+                    <a:stretch>
+                      <a:fillRect/>
+                    </a:stretch>
+                  </pic:blipFill>
+                  <pic:spPr>
+                    <a:xfrm>
+                      <a:off x="0" y="0"/>
+                      <a:ext cx="5410955" cy="2114845"/>
+                    </a:xfrm>
+                    <a:prstGeom prst="rect">
+                      <a:avLst/>
+                    </a:prstGeom>
+                  </pic:spPr>
+                </pic:pic>
+              </a:graphicData>
+            </a:graphic>
+          </wp:inline>
+        </w:drawing>
+      </w:r>
+    </w:p>
+    <w:p>
+      <w:pPr>
+        <w:tabs>
+          <w:tab w:val="left" w:pos="2899"/>
+        </w:tabs>
+      </w:pPr>
+      <w:r>
+        <w:t>The “rational” thing for an agent to do</w:t>
+      </w:r>
+      <w:r>
+        <w:t xml:space="preserve"> is the action that maximises the expected utility</w:t>
+      </w:r>
+      <w:r>
+        <w:t xml:space="preserve"> (which we can calculate)</w:t>
+      </w:r>
+      <w:r>
+        <w:t xml:space="preserve"> as we cannot pick the action </w:t>
+      </w:r>
+      <w:r>
+        <w:t>based on actual utility yet since this is apparent after the action has occurred.</w:t>
+      </w:r>
+    </w:p>
+    <w:p>
+      <w:pPr>
+        <w:tabs>
+          <w:tab w:val="left" w:pos="2899"/>
+        </w:tabs>
+        <w:rPr>
+          <w:sz w:val="28"/>
+          <w:szCs w:val="28"/>
+        </w:rPr>
+      </w:pPr>
+      <w:r>
+        <w:rPr>
+          <w:sz w:val="28"/>
+          <w:szCs w:val="28"/>
+        </w:rPr>
+        <w:t>Non-deterministic</w:t>
+      </w:r>
+    </w:p>
+    <w:p>
+      <w:pPr>
+        <w:tabs>
+          <w:tab w:val="left" w:pos="2899"/>
+        </w:tabs>
+      </w:pPr>
+      <w:r>
+        <w:t xml:space="preserve">Note that we are dealing with </w:t>
+      </w:r>
+      <w:r>
+        <w:rPr>
+          <w:color w:val="FF0000"/>
+        </w:rPr>
+        <w:t xml:space="preserve">non-deterministic </w:t>
+      </w:r>
+      <w:r>
+        <w:t>actions here.</w:t>
+      </w:r>
+    </w:p>
+    <w:p>
+      <w:pPr>
+        <w:tabs>
+          <w:tab w:val="left" w:pos="2899"/>
+        </w:tabs>
+      </w:pPr>
+      <w:r>
+        <w:drawing>
+          <wp:inline distT="0" distB="0" distL="0" distR="0" wp14:anchorId="62A52206" wp14:editId="32B2C78D">
+            <wp:extent cx="3822735" cy="1958340"/>
+            <wp:effectExtent l="0" t="0" r="6350" b="3810"/>
+            <wp:docPr id="14" name="Picture 14"/>
+            <wp:cNvGraphicFramePr>
+              <a:graphicFrameLocks xmlns:a="http://schemas.openxmlformats.org/drawingml/2006/main" noChangeAspect="1"/>
+            </wp:cNvGraphicFramePr>
+            <a:graphic xmlns:a="http://schemas.openxmlformats.org/drawingml/2006/main">
+              <a:graphicData uri="http://schemas.openxmlformats.org/drawingml/2006/picture">
+                <pic:pic xmlns:pic="http://schemas.openxmlformats.org/drawingml/2006/picture">
+                  <pic:nvPicPr>
+                    <pic:cNvPr id="1" name=""/>
+                    <pic:cNvPicPr/>
+                  </pic:nvPicPr>
+                  <pic:blipFill rotWithShape="1">
+                    <a:blip r:embed="rId17"/>
+                    <a:srcRect l="1034" t="1740" r="3809" b="2580"/>
+                    <a:stretch/>
+                  </pic:blipFill>
+                  <pic:spPr bwMode="auto">
+                    <a:xfrm>
+                      <a:off x="0" y="0"/>
+                      <a:ext cx="3825372" cy="1959691"/>
+                    </a:xfrm>
+                    <a:prstGeom prst="rect">
+                      <a:avLst/>
+                    </a:prstGeom>
+                    <a:ln>
+                      <a:noFill/>
+                    </a:ln>
+                    <a:extLst>
+                      <a:ext uri="{53640926-AAD7-44D8-BBD7-CCE9431645EC}">
+                        <a14:shadowObscured xmlns:a14="http://schemas.microsoft.com/office/drawing/2010/main"/>
+                      </a:ext>
+                    </a:extLst>
+                  </pic:spPr>
+                </pic:pic>
+              </a:graphicData>
+            </a:graphic>
+          </wp:inline>
+        </w:drawing>
+      </w:r>
+    </w:p>
+    <w:p>
+      <w:pPr>
+        <w:tabs>
+          <w:tab w:val="left" w:pos="2899"/>
+        </w:tabs>
+      </w:pPr>
+      <w:r>
+        <w:t>A given action has several possible outcomes</w:t>
+      </w:r>
+    </w:p>
+    <w:p>
+      <w:pPr>
+        <w:tabs>
+          <w:tab w:val="left" w:pos="2899"/>
+        </w:tabs>
+      </w:pPr>
+      <w:r>
+        <w:t>We have no way of knowing in advance which outcome will occur.</w:t>
+      </w:r>
+    </w:p>
+    <w:p>
+      <w:pPr>
+        <w:tabs>
+          <w:tab w:val="left" w:pos="2899"/>
+        </w:tabs>
+        <w:rPr>
+          <w:sz w:val="28"/>
+          <w:szCs w:val="28"/>
+        </w:rPr>
+      </w:pPr>
+      <w:r>
+        <w:rPr>
+          <w:sz w:val="28"/>
+          <w:szCs w:val="28"/>
+        </w:rPr>
+        <w:t>The lesser of evils approach</w:t>
+      </w:r>
+    </w:p>
+    <w:p>
+      <w:pPr>
+        <w:tabs>
+          <w:tab w:val="left" w:pos="2899"/>
+        </w:tabs>
+      </w:pPr>
+      <w:r>
+        <w:t xml:space="preserve">There are other criteria for decision making than maximising expected utility. </w:t>
+      </w:r>
+      <w:r>
+        <w:t>One method of picking an action is to</w:t>
+      </w:r>
+      <w:r>
+        <w:t xml:space="preserve"> look at the action with the </w:t>
+      </w:r>
+      <w:r>
+        <w:t>least terrible outcome.</w:t>
+      </w:r>
+    </w:p>
+    <w:p>
+      <w:pPr>
+        <w:tabs>
+          <w:tab w:val="left" w:pos="2899"/>
+        </w:tabs>
+      </w:pPr>
+      <w:r>
+        <w:t xml:space="preserve">This </w:t>
+      </w:r>
+      <w:r>
+        <w:rPr>
+          <w:color w:val="FF0000"/>
+        </w:rPr>
+        <w:t>maximi</w:t>
+      </w:r>
+      <w:r>
+        <w:rPr>
+          <w:color w:val="FF0000"/>
+        </w:rPr>
+        <w:t>n</w:t>
+      </w:r>
+      <w:r>
+        <w:t xml:space="preserve"> </w:t>
+      </w:r>
+      <w:r>
+        <w:rPr>
+          <w:color w:val="FF0000"/>
+        </w:rPr>
+        <w:t xml:space="preserve">criterion </w:t>
+      </w:r>
+      <w:r>
+        <w:t>can be formalised in the same framework as MEU, making the rational (in this sense) action:</w:t>
+      </w:r>
+    </w:p>
+    <w:p>
+      <w:pPr>
+        <w:tabs>
+          <w:tab w:val="left" w:pos="2899"/>
+        </w:tabs>
+      </w:pPr>
+      <w:r>
+        <w:drawing>
+          <wp:inline distT="0" distB="0" distL="0" distR="0" wp14:anchorId="5173C032" wp14:editId="5DED7AAD">
+            <wp:extent cx="2179122" cy="367589"/>
+            <wp:effectExtent l="0" t="0" r="0" b="0"/>
+            <wp:docPr id="15" name="Picture 15"/>
+            <wp:cNvGraphicFramePr>
+              <a:graphicFrameLocks xmlns:a="http://schemas.openxmlformats.org/drawingml/2006/main" noChangeAspect="1"/>
+            </wp:cNvGraphicFramePr>
+            <a:graphic xmlns:a="http://schemas.openxmlformats.org/drawingml/2006/main">
+              <a:graphicData uri="http://schemas.openxmlformats.org/drawingml/2006/picture">
+                <pic:pic xmlns:pic="http://schemas.openxmlformats.org/drawingml/2006/picture">
+                  <pic:nvPicPr>
+                    <pic:cNvPr id="1" name=""/>
+                    <pic:cNvPicPr/>
+                  </pic:nvPicPr>
+                  <pic:blipFill rotWithShape="1">
+                    <a:blip r:embed="rId18"/>
+                    <a:srcRect l="3098" t="22571" r="2134" b="10729"/>
+                    <a:stretch/>
+                  </pic:blipFill>
+                  <pic:spPr bwMode="auto">
+                    <a:xfrm>
+                      <a:off x="0" y="0"/>
+                      <a:ext cx="2184733" cy="368535"/>
+                    </a:xfrm>
+                    <a:prstGeom prst="rect">
+                      <a:avLst/>
+                    </a:prstGeom>
+                    <a:ln>
+                      <a:noFill/>
+                    </a:ln>
+                    <a:extLst>
+                      <a:ext uri="{53640926-AAD7-44D8-BBD7-CCE9431645EC}">
+                        <a14:shadowObscured xmlns:a14="http://schemas.microsoft.com/office/drawing/2010/main"/>
+                      </a:ext>
+                    </a:extLst>
+                  </pic:spPr>
+                </pic:pic>
+              </a:graphicData>
+            </a:graphic>
+          </wp:inline>
+        </w:drawing>
+      </w:r>
+    </w:p>
+    <w:p>
+      <w:pPr>
+        <w:tabs>
+          <w:tab w:val="left" w:pos="2899"/>
+        </w:tabs>
+      </w:pPr>
+      <w:r>
+        <w:t xml:space="preserve">Its effect is to ignore the probability of outcomes and concentrate on optimising the </w:t>
+      </w:r>
+      <w:r>
+        <w:t>worst-case</w:t>
+      </w:r>
+      <w:r>
+        <w:t xml:space="preserve"> outcome.</w:t>
+      </w:r>
+    </w:p>
+    <w:p>
+      <w:pPr>
+        <w:tabs>
+          <w:tab w:val="left" w:pos="2899"/>
+        </w:tabs>
+        <w:rPr>
+          <w:noProof/>
+        </w:rPr>
+      </w:pPr>
+      <w:r>
+        <w:lastRenderedPageBreak/>
+        <w:t>The oppos</w:t>
+      </w:r>
+      <w:r>
+        <w:t>i</w:t>
+      </w:r>
+      <w:r>
+        <w:t xml:space="preserve">te attitude, that of </w:t>
+      </w:r>
+      <w:r>
+        <w:t xml:space="preserve">optimistic risk-seeker, is captured by the </w:t>
+      </w:r>
+      <w:r>
+        <w:rPr>
+          <w:color w:val="FF0000"/>
+        </w:rPr>
+        <w:t>Maximax</w:t>
+      </w:r>
+      <w:r>
+        <w:rPr>
+          <w:color w:val="FF0000"/>
+        </w:rPr>
+        <w:t xml:space="preserve"> criterion</w:t>
+      </w:r>
+      <w:r>
+        <w:t>:</w:t>
+      </w:r>
+      <w:r>
+        <w:rPr>
+          <w:noProof/>
+        </w:rPr>
+        <w:t xml:space="preserve"> </w:t>
+      </w:r>
+      <w:r>
+        <w:drawing>
+          <wp:inline distT="0" distB="0" distL="0" distR="0" wp14:anchorId="4DB12A65" wp14:editId="75B14FC9">
+            <wp:extent cx="2256229" cy="373818"/>
+            <wp:effectExtent l="0" t="0" r="0" b="7620"/>
+            <wp:docPr id="22" name="Picture 22"/>
+            <wp:cNvGraphicFramePr>
+              <a:graphicFrameLocks xmlns:a="http://schemas.openxmlformats.org/drawingml/2006/main" noChangeAspect="1"/>
+            </wp:cNvGraphicFramePr>
+            <a:graphic xmlns:a="http://schemas.openxmlformats.org/drawingml/2006/main">
+              <a:graphicData uri="http://schemas.openxmlformats.org/drawingml/2006/picture">
+                <pic:pic xmlns:pic="http://schemas.openxmlformats.org/drawingml/2006/picture">
+                  <pic:nvPicPr>
+                    <pic:cNvPr id="1" name=""/>
+                    <pic:cNvPicPr/>
+                  </pic:nvPicPr>
+                  <pic:blipFill rotWithShape="1">
+                    <a:blip r:embed="rId19"/>
+                    <a:srcRect t="18108" b="18559"/>
+                    <a:stretch/>
+                  </pic:blipFill>
+                  <pic:spPr bwMode="auto">
+                    <a:xfrm>
+                      <a:off x="0" y="0"/>
+                      <a:ext cx="2257740" cy="374068"/>
+                    </a:xfrm>
+                    <a:prstGeom prst="rect">
+                      <a:avLst/>
+                    </a:prstGeom>
+                    <a:ln>
+                      <a:noFill/>
+                    </a:ln>
+                    <a:extLst>
+                      <a:ext uri="{53640926-AAD7-44D8-BBD7-CCE9431645EC}">
+                        <a14:shadowObscured xmlns:a14="http://schemas.microsoft.com/office/drawing/2010/main"/>
+                      </a:ext>
+                    </a:extLst>
+                  </pic:spPr>
+                </pic:pic>
+              </a:graphicData>
+            </a:graphic>
+          </wp:inline>
+        </w:drawing>
+      </w:r>
+    </w:p>
+    <w:p>
+      <w:pPr>
+        <w:tabs>
+          <w:tab w:val="left" w:pos="2899"/>
+        </w:tabs>
+      </w:pPr>
+      <w:r>
+        <w:rPr>
+          <w:noProof/>
+        </w:rPr>
+        <w:t>This will ignore possible bad outcomes and just focus on the best outcome of each action.</w:t>
+      </w:r>
+    </w:p>
+    <w:p>
+      <w:pPr>
+        <w:tabs>
+          <w:tab w:val="left" w:pos="2899"/>
+        </w:tabs>
+      </w:pPr>
+      <w:r>
+        <w:t>Exampl</w:t>
+      </w:r>
+      <w:r>
+        <w:t>e - PACMAN at a T junction</w:t>
+      </w:r>
+    </w:p>
+    <w:p>
+      <w:pPr>
+        <w:tabs>
+          <w:tab w:val="left" w:pos="2899"/>
+        </w:tabs>
+      </w:pPr>
+      <w:r>
+        <w:drawing>
+          <wp:inline distT="0" distB="0" distL="0" distR="0" wp14:anchorId="2DB83B7D" wp14:editId="0FCEF3FE">
+            <wp:extent cx="3572374" cy="2467319"/>
+            <wp:effectExtent l="0" t="0" r="9525" b="0"/>
+            <wp:docPr id="16" name="Picture 16"/>
+            <wp:cNvGraphicFramePr>
+              <a:graphicFrameLocks xmlns:a="http://schemas.openxmlformats.org/drawingml/2006/main" noChangeAspect="1"/>
+            </wp:cNvGraphicFramePr>
+            <a:graphic xmlns:a="http://schemas.openxmlformats.org/drawingml/2006/main">
+              <a:graphicData uri="http://schemas.openxmlformats.org/drawingml/2006/picture">
+                <pic:pic xmlns:pic="http://schemas.openxmlformats.org/drawingml/2006/picture">
+                  <pic:nvPicPr>
+                    <pic:cNvPr id="1" name=""/>
+                    <pic:cNvPicPr/>
+                  </pic:nvPicPr>
+                  <pic:blipFill>
+                    <a:blip r:embed="rId20"/>
+                    <a:stretch>
+                      <a:fillRect/>
+                    </a:stretch>
+                  </pic:blipFill>
+                  <pic:spPr>
+                    <a:xfrm>
+                      <a:off x="0" y="0"/>
+                      <a:ext cx="3572374" cy="2467319"/>
+                    </a:xfrm>
+                    <a:prstGeom prst="rect">
+                      <a:avLst/>
+                    </a:prstGeom>
+                  </pic:spPr>
+                </pic:pic>
+              </a:graphicData>
+            </a:graphic>
+          </wp:inline>
+        </w:drawing>
+      </w:r>
+    </w:p>
+    <w:p>
+      <w:pPr>
+        <w:tabs>
+          <w:tab w:val="left" w:pos="2899"/>
+        </w:tabs>
+      </w:pPr>
+      <w:r>
+        <w:t xml:space="preserve">Based on the agent’s knowledge, it estimates that </w:t>
+      </w:r>
+    </w:p>
+    <w:p>
+      <w:pPr>
+        <w:tabs>
+          <w:tab w:val="left" w:pos="2899"/>
+        </w:tabs>
+      </w:pPr>
+      <w:r>
+        <w:t>if it goes left:</w:t>
+      </w:r>
+    </w:p>
+    <w:p>
+      <w:pPr>
+        <w:tabs>
+          <w:tab w:val="left" w:pos="2899"/>
+        </w:tabs>
+      </w:pPr>
+      <w:r>
+        <w:drawing>
+          <wp:inline distT="0" distB="0" distL="0" distR="0" wp14:anchorId="77160CF2" wp14:editId="17B3A83F">
+            <wp:extent cx="2332141" cy="484431"/>
+            <wp:effectExtent l="0" t="0" r="0" b="0"/>
+            <wp:docPr id="17" name="Picture 17"/>
+            <wp:cNvGraphicFramePr>
+              <a:graphicFrameLocks xmlns:a="http://schemas.openxmlformats.org/drawingml/2006/main" noChangeAspect="1"/>
+            </wp:cNvGraphicFramePr>
+            <a:graphic xmlns:a="http://schemas.openxmlformats.org/drawingml/2006/main">
+              <a:graphicData uri="http://schemas.openxmlformats.org/drawingml/2006/picture">
+                <pic:pic xmlns:pic="http://schemas.openxmlformats.org/drawingml/2006/picture">
+                  <pic:nvPicPr>
+                    <pic:cNvPr id="1" name=""/>
+                    <pic:cNvPicPr/>
+                  </pic:nvPicPr>
+                  <pic:blipFill rotWithShape="1">
+                    <a:blip r:embed="rId21"/>
+                    <a:srcRect l="11801"/>
+                    <a:stretch/>
+                  </pic:blipFill>
+                  <pic:spPr bwMode="auto">
+                    <a:xfrm>
+                      <a:off x="0" y="0"/>
+                      <a:ext cx="2380998" cy="494580"/>
+                    </a:xfrm>
+                    <a:prstGeom prst="rect">
+                      <a:avLst/>
+                    </a:prstGeom>
+                    <a:ln>
+                      <a:noFill/>
+                    </a:ln>
+                    <a:extLst>
+                      <a:ext uri="{53640926-AAD7-44D8-BBD7-CCE9431645EC}">
+                        <a14:shadowObscured xmlns:a14="http://schemas.microsoft.com/office/drawing/2010/main"/>
+                      </a:ext>
+                    </a:extLst>
+                  </pic:spPr>
+                </pic:pic>
+              </a:graphicData>
+            </a:graphic>
+          </wp:inline>
+        </w:drawing>
+      </w:r>
+    </w:p>
+    <w:p>
+      <w:pPr>
+        <w:pStyle w:val="ListParagraph"/>
+        <w:numPr>
+          <w:ilvl w:val="0"/>
+          <w:numId w:val="3"/>
+        </w:numPr>
+        <w:tabs>
+          <w:tab w:val="left" w:pos="2899"/>
+        </w:tabs>
+      </w:pPr>
+      <w:r>
+        <w:t>0.3 *10 + 0.2 * 1 + 0.5 * -5 =</w:t>
+      </w:r>
+      <w:r>
+        <w:t xml:space="preserve"> E</w:t>
+      </w:r>
+      <w:r>
+        <w:t xml:space="preserve"> </w:t>
+      </w:r>
+    </w:p>
+    <w:p>
+      <w:pPr>
+        <w:pStyle w:val="ListParagraph"/>
+        <w:numPr>
+          <w:ilvl w:val="0"/>
+          <w:numId w:val="3"/>
+        </w:numPr>
+        <w:tabs>
+          <w:tab w:val="left" w:pos="2899"/>
+        </w:tabs>
+      </w:pPr>
+      <w:r>
+        <w:t>Expected utility = 0.7</w:t>
+      </w:r>
+    </w:p>
+    <w:p>
+      <w:pPr>
+        <w:tabs>
+          <w:tab w:val="left" w:pos="2899"/>
+        </w:tabs>
+      </w:pPr>
+      <w:r>
+        <w:t>If it goes right:</w:t>
+      </w:r>
+    </w:p>
+    <w:p>
+      <w:pPr>
+        <w:tabs>
+          <w:tab w:val="left" w:pos="2899"/>
+        </w:tabs>
+      </w:pPr>
+      <w:r>
+        <w:drawing>
+          <wp:inline distT="0" distB="0" distL="0" distR="0" wp14:anchorId="15A33C3B" wp14:editId="7C062593">
+            <wp:extent cx="2332800" cy="509462"/>
+            <wp:effectExtent l="0" t="0" r="0" b="5080"/>
+            <wp:docPr id="18" name="Picture 18"/>
+            <wp:cNvGraphicFramePr>
+              <a:graphicFrameLocks xmlns:a="http://schemas.openxmlformats.org/drawingml/2006/main" noChangeAspect="1"/>
+            </wp:cNvGraphicFramePr>
+            <a:graphic xmlns:a="http://schemas.openxmlformats.org/drawingml/2006/main">
+              <a:graphicData uri="http://schemas.openxmlformats.org/drawingml/2006/picture">
+                <pic:pic xmlns:pic="http://schemas.openxmlformats.org/drawingml/2006/picture">
+                  <pic:nvPicPr>
+                    <pic:cNvPr id="1" name=""/>
+                    <pic:cNvPicPr/>
+                  </pic:nvPicPr>
+                  <pic:blipFill>
+                    <a:blip r:embed="rId22"/>
+                    <a:stretch>
+                      <a:fillRect/>
+                    </a:stretch>
+                  </pic:blipFill>
+                  <pic:spPr>
+                    <a:xfrm>
+                      <a:off x="0" y="0"/>
+                      <a:ext cx="2332800" cy="509462"/>
+                    </a:xfrm>
+                    <a:prstGeom prst="rect">
+                      <a:avLst/>
+                    </a:prstGeom>
+                  </pic:spPr>
+                </pic:pic>
+              </a:graphicData>
+            </a:graphic>
+          </wp:inline>
+        </w:drawing>
+      </w:r>
+    </w:p>
+    <w:p>
+      <w:pPr>
+        <w:pStyle w:val="ListParagraph"/>
+        <w:numPr>
+          <w:ilvl w:val="0"/>
+          <w:numId w:val="4"/>
+        </w:numPr>
+        <w:tabs>
+          <w:tab w:val="left" w:pos="2899"/>
+        </w:tabs>
+      </w:pPr>
+      <w:r>
+        <w:t>0.5 * -5 + 0.4 * 3 + 0.1 * 15 = E</w:t>
+      </w:r>
+    </w:p>
+    <w:p>
+      <w:pPr>
+        <w:pStyle w:val="ListParagraph"/>
+        <w:numPr>
+          <w:ilvl w:val="0"/>
+          <w:numId w:val="4"/>
+        </w:numPr>
+        <w:tabs>
+          <w:tab w:val="left" w:pos="2899"/>
+        </w:tabs>
+      </w:pPr>
+      <w:r>
+        <w:t>Expected utility = 0.2</w:t>
+      </w:r>
+    </w:p>
+    <w:p>
+      <w:pPr>
+        <w:tabs>
+          <w:tab w:val="left" w:pos="2899"/>
+        </w:tabs>
+      </w:pPr>
+      <w:r>
+        <w:t>Example question 1:</w:t>
+      </w:r>
+    </w:p>
+    <w:p>
+      <w:pPr>
+        <w:tabs>
+          <w:tab w:val="left" w:pos="2899"/>
+        </w:tabs>
+      </w:pPr>
+      <w:r>
+        <w:t>If we use the Maximin criterion the agent may go either left or right because</w:t>
+      </w:r>
+      <w:r>
+        <w:t xml:space="preserve"> Maximin optimises the </w:t>
+      </w:r>
+      <w:r>
+        <w:t>worst-case</w:t>
+      </w:r>
+      <w:r>
+        <w:t xml:space="preserve"> outcome but the </w:t>
+      </w:r>
+      <w:proofErr w:type="gramStart"/>
+      <w:r>
+        <w:t>worst case</w:t>
+      </w:r>
+      <w:proofErr w:type="gramEnd"/>
+      <w:r>
+        <w:t xml:space="preserve"> outcome in both left and right is -2.5 therefore they are equally as bad.</w:t>
+      </w:r>
+    </w:p>
+    <w:p>
+      <w:pPr>
+        <w:tabs>
+          <w:tab w:val="left" w:pos="2899"/>
+        </w:tabs>
+      </w:pPr>
+      <w:r>
+        <w:t>Example question 2:</w:t>
+      </w:r>
+    </w:p>
+    <w:p>
+      <w:pPr>
+        <w:tabs>
+          <w:tab w:val="left" w:pos="2899"/>
+        </w:tabs>
+      </w:pPr>
+      <w:r>
+        <w:t xml:space="preserve">If we use the Maximax </w:t>
+      </w:r>
+      <w:r>
+        <w:t>criterion</w:t>
+      </w:r>
+      <w:r>
+        <w:t xml:space="preserve"> then the </w:t>
+      </w:r>
+      <w:r>
+        <w:t>agent</w:t>
+      </w:r>
+      <w:r>
+        <w:t xml:space="preserve"> would go right because out of all the actions, if we ignore probability, right has the highest payoff of 15</w:t>
+      </w:r>
+      <w:r>
+        <w:t>.</w:t>
+      </w:r>
+    </w:p>
+    <w:p>
+      <w:pPr>
+        <w:tabs>
+          <w:tab w:val="left" w:pos="2899"/>
+        </w:tabs>
+      </w:pPr>
+      <w:r>
+        <w:t>Left’s highest payoff is only 10 in contrast.</w:t>
+      </w:r>
+    </w:p>
+    <w:p>
+      <w:pPr>
+        <w:tabs>
+          <w:tab w:val="left" w:pos="2899"/>
+        </w:tabs>
+        <w:rPr>
+          <w:sz w:val="28"/>
+          <w:szCs w:val="28"/>
+        </w:rPr>
+      </w:pPr>
+      <w:r>
+        <w:rPr>
+          <w:sz w:val="28"/>
+          <w:szCs w:val="28"/>
+        </w:rPr>
+        <w:lastRenderedPageBreak/>
+        <w:t>What is being modelled?</w:t>
+      </w:r>
+    </w:p>
+    <w:p>
+      <w:pPr>
+        <w:tabs>
+          <w:tab w:val="left" w:pos="2899"/>
+        </w:tabs>
+      </w:pPr>
+      <w:r>
+        <w:drawing>
+          <wp:inline distT="0" distB="0" distL="0" distR="0" wp14:anchorId="111D3EE1" wp14:editId="026E1559">
+            <wp:extent cx="3526971" cy="2400300"/>
+            <wp:effectExtent l="0" t="0" r="0" b="0"/>
+            <wp:docPr id="19" name="Picture 19"/>
+            <wp:cNvGraphicFramePr>
+              <a:graphicFrameLocks xmlns:a="http://schemas.openxmlformats.org/drawingml/2006/main" noChangeAspect="1"/>
+            </wp:cNvGraphicFramePr>
+            <a:graphic xmlns:a="http://schemas.openxmlformats.org/drawingml/2006/main">
+              <a:graphicData uri="http://schemas.openxmlformats.org/drawingml/2006/picture">
+                <pic:pic xmlns:pic="http://schemas.openxmlformats.org/drawingml/2006/picture">
+                  <pic:nvPicPr>
+                    <pic:cNvPr id="1" name=""/>
+                    <pic:cNvPicPr/>
+                  </pic:nvPicPr>
+                  <pic:blipFill rotWithShape="1">
+                    <a:blip r:embed="rId23"/>
+                    <a:srcRect r="3067"/>
+                    <a:stretch/>
+                  </pic:blipFill>
+                  <pic:spPr bwMode="auto">
+                    <a:xfrm>
+                      <a:off x="0" y="0"/>
+                      <a:ext cx="3527463" cy="2400635"/>
+                    </a:xfrm>
+                    <a:prstGeom prst="rect">
+                      <a:avLst/>
+                    </a:prstGeom>
+                    <a:ln>
+                      <a:noFill/>
+                    </a:ln>
+                    <a:extLst>
+                      <a:ext uri="{53640926-AAD7-44D8-BBD7-CCE9431645EC}">
+                        <a14:shadowObscured xmlns:a14="http://schemas.microsoft.com/office/drawing/2010/main"/>
+                      </a:ext>
+                    </a:extLst>
+                  </pic:spPr>
+                </pic:pic>
+              </a:graphicData>
+            </a:graphic>
+          </wp:inline>
+        </w:drawing>
+      </w:r>
+    </w:p>
+    <w:p>
+      <w:pPr>
+        <w:tabs>
+          <w:tab w:val="left" w:pos="2899"/>
+        </w:tabs>
+      </w:pPr>
+      <w:r>
+        <w:t xml:space="preserve">PACMAN in “real-life” </w:t>
+      </w:r>
+      <w:r>
+        <w:t>is fully observable</w:t>
+      </w:r>
+      <w:r>
+        <w:t xml:space="preserve"> and deterministic</w:t>
+      </w:r>
+    </w:p>
+    <w:p>
+      <w:pPr>
+        <w:tabs>
+          <w:tab w:val="left" w:pos="2899"/>
+        </w:tabs>
+      </w:pPr>
+      <w:r>
+        <w:t>So, what are we modelling with the probabilities?</w:t>
+      </w:r>
+    </w:p>
+    <w:p>
+      <w:pPr>
+        <w:pStyle w:val="ListParagraph"/>
+        <w:numPr>
+          <w:ilvl w:val="0"/>
+          <w:numId w:val="5"/>
+        </w:numPr>
+        <w:tabs>
+          <w:tab w:val="left" w:pos="2899"/>
+        </w:tabs>
+      </w:pPr>
+      <w:r>
+        <w:t>Partial observability</w:t>
+      </w:r>
+    </w:p>
+    <w:p>
+      <w:pPr>
+        <w:pStyle w:val="ListParagraph"/>
+        <w:numPr>
+          <w:ilvl w:val="0"/>
+          <w:numId w:val="5"/>
+        </w:numPr>
+        <w:tabs>
+          <w:tab w:val="left" w:pos="2899"/>
+        </w:tabs>
+      </w:pPr>
+      <w:r>
+        <w:t>Stochastic/non-deterministic actions</w:t>
+      </w:r>
+    </w:p>
+    <w:p>
+      <w:pPr>
+        <w:pStyle w:val="ListParagraph"/>
+        <w:numPr>
+          <w:ilvl w:val="0"/>
+          <w:numId w:val="5"/>
+        </w:numPr>
+        <w:tabs>
+          <w:tab w:val="left" w:pos="2899"/>
+        </w:tabs>
+      </w:pPr>
+      <w:r>
+        <w:t>Both</w:t>
+      </w:r>
+    </w:p>
+    <w:p>
+      <w:pPr>
+        <w:tabs>
+          <w:tab w:val="left" w:pos="2899"/>
+        </w:tabs>
+      </w:pPr>
+      <w:r>
+        <w:t>Non</w:t>
+      </w:r>
+      <w:r>
+        <w:t>-Deterministic actions</w:t>
+      </w:r>
+    </w:p>
+    <w:p>
+      <w:pPr>
+        <w:tabs>
+          <w:tab w:val="left" w:pos="2899"/>
+        </w:tabs>
+      </w:pPr>
+      <w:r>
+        <w:drawing>
+          <wp:inline distT="0" distB="0" distL="0" distR="0" wp14:anchorId="1F95C046" wp14:editId="761EA557">
+            <wp:extent cx="4416250" cy="1803903"/>
+            <wp:effectExtent l="0" t="0" r="3810" b="6350"/>
+            <wp:docPr id="20" name="Picture 20"/>
+            <wp:cNvGraphicFramePr>
+              <a:graphicFrameLocks xmlns:a="http://schemas.openxmlformats.org/drawingml/2006/main" noChangeAspect="1"/>
+            </wp:cNvGraphicFramePr>
+            <a:graphic xmlns:a="http://schemas.openxmlformats.org/drawingml/2006/main">
+              <a:graphicData uri="http://schemas.openxmlformats.org/drawingml/2006/picture">
+                <pic:pic xmlns:pic="http://schemas.openxmlformats.org/drawingml/2006/picture">
+                  <pic:nvPicPr>
+                    <pic:cNvPr id="1" name=""/>
+                    <pic:cNvPicPr/>
+                  </pic:nvPicPr>
+                  <pic:blipFill rotWithShape="1">
+                    <a:blip r:embed="rId24"/>
+                    <a:srcRect l="3136" t="3634" r="3517" b="4375"/>
+                    <a:stretch/>
+                  </pic:blipFill>
+                  <pic:spPr bwMode="auto">
+                    <a:xfrm>
+                      <a:off x="0" y="0"/>
+                      <a:ext cx="4419566" cy="1805257"/>
+                    </a:xfrm>
+                    <a:prstGeom prst="rect">
+                      <a:avLst/>
+                    </a:prstGeom>
+                    <a:ln>
+                      <a:noFill/>
+                    </a:ln>
+                    <a:extLst>
+                      <a:ext uri="{53640926-AAD7-44D8-BBD7-CCE9431645EC}">
+                        <a14:shadowObscured xmlns:a14="http://schemas.microsoft.com/office/drawing/2010/main"/>
+                      </a:ext>
+                    </a:extLst>
+                  </pic:spPr>
+                </pic:pic>
+              </a:graphicData>
+            </a:graphic>
+          </wp:inline>
+        </w:drawing>
+      </w:r>
+    </w:p>
+    <w:p>
+      <w:pPr>
+        <w:tabs>
+          <w:tab w:val="left" w:pos="2899"/>
+        </w:tabs>
+      </w:pPr>
+      <w:r>
+        <w:t xml:space="preserve">This demonstrates the movement of a robot in an experiment as it tries to follow instructions. The ovals </w:t>
+      </w:r>
+      <w:r>
+        <w:t>demonstrate</w:t>
+      </w:r>
+      <w:r>
+        <w:t xml:space="preserve"> how the radius of the error increases as the robot gets further from its starting point.</w:t>
+      </w:r>
+      <w:r>
+        <w:t xml:space="preserve"> This </w:t>
+      </w:r>
+      <w:r>
+        <w:t>error is created by things such as the size of the wheel, slippage etc.</w:t>
+      </w:r>
+    </w:p>
+    <w:p>
+      <w:pPr>
+        <w:pStyle w:val="ListParagraph"/>
+        <w:numPr>
+          <w:ilvl w:val="0"/>
+          <w:numId w:val="6"/>
+        </w:numPr>
+        <w:tabs>
+          <w:tab w:val="left" w:pos="2899"/>
+        </w:tabs>
+      </w:pPr>
+      <w:r>
+        <w:t>Intended movement is not necessarily the actual movement.</w:t>
+      </w:r>
+    </w:p>
+    <w:p>
+      <w:pPr>
+        <w:pStyle w:val="ListParagraph"/>
+        <w:numPr>
+          <w:ilvl w:val="0"/>
+          <w:numId w:val="6"/>
+        </w:numPr>
+        <w:tabs>
+          <w:tab w:val="left" w:pos="2899"/>
+        </w:tabs>
+      </w:pPr>
+      <w:r>
+        <w:t>Common occurrence in robotics.</w:t>
+      </w:r>
+    </w:p>
+    <w:p>
+      <w:pPr>
+        <w:tabs>
+          <w:tab w:val="left" w:pos="2899"/>
+        </w:tabs>
+        <w:rPr>
+          <w:sz w:val="28"/>
+          <w:szCs w:val="28"/>
+        </w:rPr>
+      </w:pPr>
+      <w:r>
+        <w:rPr>
+          <w:sz w:val="28"/>
+          <w:szCs w:val="28"/>
+        </w:rPr>
+        <w:t>Partial observability</w:t>
+      </w:r>
+    </w:p>
+    <w:p>
+      <w:pPr>
+        <w:tabs>
+          <w:tab w:val="left" w:pos="2899"/>
+        </w:tabs>
+      </w:pPr>
+      <w:r>
+        <w:lastRenderedPageBreak/>
+        <w:drawing>
+          <wp:inline distT="0" distB="0" distL="0" distR="0" wp14:anchorId="198B2DD8" wp14:editId="0B6A82B3">
+            <wp:extent cx="4572638" cy="2810267"/>
+            <wp:effectExtent l="0" t="0" r="0" b="9525"/>
+            <wp:docPr id="21" name="Picture 21"/>
+            <wp:cNvGraphicFramePr>
+              <a:graphicFrameLocks xmlns:a="http://schemas.openxmlformats.org/drawingml/2006/main" noChangeAspect="1"/>
+            </wp:cNvGraphicFramePr>
+            <a:graphic xmlns:a="http://schemas.openxmlformats.org/drawingml/2006/main">
+              <a:graphicData uri="http://schemas.openxmlformats.org/drawingml/2006/picture">
+                <pic:pic xmlns:pic="http://schemas.openxmlformats.org/drawingml/2006/picture">
+                  <pic:nvPicPr>
+                    <pic:cNvPr id="1" name=""/>
+                    <pic:cNvPicPr/>
+                  </pic:nvPicPr>
+                  <pic:blipFill>
+                    <a:blip r:embed="rId25"/>
+                    <a:stretch>
+                      <a:fillRect/>
+                    </a:stretch>
+                  </pic:blipFill>
+                  <pic:spPr>
+                    <a:xfrm>
+                      <a:off x="0" y="0"/>
+                      <a:ext cx="4572638" cy="2810267"/>
+                    </a:xfrm>
+                    <a:prstGeom prst="rect">
+                      <a:avLst/>
+                    </a:prstGeom>
+                  </pic:spPr>
+                </pic:pic>
+              </a:graphicData>
+            </a:graphic>
+          </wp:inline>
+        </w:drawing>
+      </w:r>
+    </w:p>
+    <w:p>
+      <w:pPr>
+        <w:tabs>
+          <w:tab w:val="left" w:pos="2899"/>
+        </w:tabs>
+      </w:pPr>
+      <w:r>
+        <w:t>The agent doesn’t know everything, its view is limited by its area of influence.</w:t>
+      </w:r>
+      <w:r>
+        <w:t xml:space="preserve"> The areas within the red line in this example.</w:t>
+      </w:r>
+    </w:p>
+    <w:p>
+      <w:pPr>
+        <w:tabs>
+          <w:tab w:val="left" w:pos="2899"/>
+        </w:tabs>
+        <w:rPr>
+          <w:sz w:val="28"/>
+          <w:szCs w:val="28"/>
+        </w:rPr>
+      </w:pPr>
+      <w:r>
+        <w:rPr>
+          <w:sz w:val="28"/>
+          <w:szCs w:val="28"/>
+        </w:rPr>
+        <w:t>Sequential decision problems</w:t>
+      </w:r>
+    </w:p>
+    <w:p>
+      <w:pPr>
+        <w:tabs>
+          <w:tab w:val="left" w:pos="2899"/>
+        </w:tabs>
+      </w:pPr>
+      <w:r>
+        <w:t xml:space="preserve">These approaches provide a range of techniques that </w:t>
+      </w:r>
+      <w:r>
+        <w:t>agents</w:t>
+      </w:r>
+      <w:r>
+        <w:t xml:space="preserve"> ca</w:t>
+      </w:r>
+      <w:r>
+        <w:t xml:space="preserve">n apply to </w:t>
+      </w:r>
+      <w:r>
+        <w:t xml:space="preserve">possible </w:t>
+      </w:r>
+      <w:r>
+        <w:t>decisions</w:t>
+      </w:r>
+      <w:r>
+        <w:t xml:space="preserve"> in each stage</w:t>
+      </w:r>
+      <w:r>
+        <w:t>. However, the techniques aren’t really sufficient.</w:t>
+      </w:r>
+    </w:p>
+    <w:p>
+      <w:pPr>
+        <w:tabs>
+          <w:tab w:val="left" w:pos="2899"/>
+        </w:tabs>
+      </w:pPr>
+      <w:r>
+        <w:t>Agents aren’t usually in the business of taking single decisions.</w:t>
+      </w:r>
+    </w:p>
+    <w:p>
+      <w:pPr>
+        <w:pStyle w:val="ListParagraph"/>
+        <w:numPr>
+          <w:ilvl w:val="0"/>
+          <w:numId w:val="7"/>
+        </w:numPr>
+        <w:tabs>
+          <w:tab w:val="left" w:pos="2899"/>
+        </w:tabs>
+      </w:pPr>
+      <w:r>
+        <w:t>Life is a continuous series of decisions.</w:t>
+      </w:r>
+    </w:p>
+    <w:p>
+      <w:pPr>
+        <w:tabs>
+          <w:tab w:val="left" w:pos="2899"/>
+        </w:tabs>
+      </w:pPr>
+      <w:r>
+        <w:t>The current best option may no</w:t>
+      </w:r>
+      <w:r>
+        <w:t>t be the best long</w:t>
+      </w:r>
+      <w:r>
+        <w:t>-</w:t>
+      </w:r>
+      <w:r>
+        <w:t>term option.</w:t>
+      </w:r>
+    </w:p>
+    <w:p>
+      <w:pPr>
+        <w:tabs>
+          <w:tab w:val="left" w:pos="2899"/>
+        </w:tabs>
+        <w:rPr>
+          <w:color w:val="FF0000"/>
+        </w:rPr>
+      </w:pPr>
+      <w:r>
+        <w:t xml:space="preserve">Picking the current best option is know as the </w:t>
+      </w:r>
+      <w:r>
+        <w:rPr>
+          <w:color w:val="FF0000"/>
+        </w:rPr>
+        <w:t>greedy approach</w:t>
+      </w:r>
+      <w:r>
+        <w:rPr>
+          <w:color w:val="FF0000"/>
+        </w:rPr>
+        <w:t>.</w:t>
+      </w:r>
+    </w:p>
+    <w:p>
+      <w:pPr>
+        <w:tabs>
+          <w:tab w:val="left" w:pos="2899"/>
+        </w:tabs>
+        <w:rPr>
+          <w:color w:val="000000" w:themeColor="text1"/>
+        </w:rPr>
+      </w:pPr>
+      <w:r>
+        <w:rPr>
+          <w:color w:val="000000" w:themeColor="text1"/>
+        </w:rPr>
+        <w:t>The greedy approach is “</w:t>
+      </w:r>
+      <w:r>
+        <w:rPr>
+          <w:color w:val="FF0000"/>
+        </w:rPr>
+        <w:t>myopic</w:t>
+      </w:r>
+      <w:r>
+        <w:rPr>
+          <w:color w:val="000000" w:themeColor="text1"/>
+        </w:rPr>
+        <w:t>” (</w:t>
+      </w:r>
+      <w:r>
+        <w:rPr>
+          <w:color w:val="000000" w:themeColor="text1"/>
+        </w:rPr>
+        <w:t>short-sighted). It o</w:t>
+      </w:r>
+      <w:r>
+        <w:rPr>
+          <w:color w:val="000000" w:themeColor="text1"/>
+        </w:rPr>
+        <w:t>nly looks at the next step</w:t>
+      </w:r>
+      <w:r>
+        <w:rPr>
+          <w:color w:val="000000" w:themeColor="text1"/>
+        </w:rPr>
+        <w:t xml:space="preserve"> (immediate result of the action). And therefore, does not consider the longer view which could hinder the agent’s performance.</w:t>
+      </w:r>
+    </w:p>
+    <w:p>
+      <w:pPr>
+        <w:tabs>
+          <w:tab w:val="left" w:pos="2899"/>
+        </w:tabs>
+        <w:rPr>
+          <w:color w:val="000000" w:themeColor="text1"/>
+        </w:rPr>
+      </w:pPr>
+      <w:r>
+        <w:rPr>
+          <w:color w:val="000000" w:themeColor="text1"/>
+        </w:rPr>
+        <w:t>Myopic, greedy approach example</w:t>
+      </w:r>
+      <w:r>
+        <w:rPr>
+          <w:color w:val="000000" w:themeColor="text1"/>
+        </w:rPr>
+        <w:t xml:space="preserve"> 1: “Greedy is GOOD”</w:t>
+      </w:r>
+    </w:p>
+    <w:p>
+      <w:pPr>
+        <w:tabs>
+          <w:tab w:val="left" w:pos="2899"/>
+        </w:tabs>
+        <w:rPr>
+          <w:color w:val="000000" w:themeColor="text1"/>
+        </w:rPr>
+      </w:pPr>
+      <w:r>
+        <w:rPr>
+          <w:color w:val="000000" w:themeColor="text1"/>
+        </w:rPr>
+        <w:drawing>
+          <wp:inline distT="0" distB="0" distL="0" distR="0" wp14:anchorId="461DEC58" wp14:editId="4FF56859">
+            <wp:extent cx="2852420" cy="2158779"/>
+            <wp:effectExtent l="0" t="0" r="5080" b="0"/>
+            <wp:docPr id="23" name="Picture 23"/>
+            <wp:cNvGraphicFramePr>
+              <a:graphicFrameLocks xmlns:a="http://schemas.openxmlformats.org/drawingml/2006/main" noChangeAspect="1"/>
+            </wp:cNvGraphicFramePr>
+            <a:graphic xmlns:a="http://schemas.openxmlformats.org/drawingml/2006/main">
+              <a:graphicData uri="http://schemas.openxmlformats.org/drawingml/2006/picture">
+                <pic:pic xmlns:pic="http://schemas.openxmlformats.org/drawingml/2006/picture">
+                  <pic:nvPicPr>
+                    <pic:cNvPr id="1" name=""/>
+                    <pic:cNvPicPr/>
+                  </pic:nvPicPr>
+                  <pic:blipFill rotWithShape="1">
+                    <a:blip r:embed="rId26"/>
+                    <a:srcRect l="1780" t="2653" b="1277"/>
+                    <a:stretch/>
+                  </pic:blipFill>
+                  <pic:spPr bwMode="auto">
+                    <a:xfrm>
+                      <a:off x="0" y="0"/>
+                      <a:ext cx="2853828" cy="2159845"/>
+                    </a:xfrm>
+                    <a:prstGeom prst="rect">
+                      <a:avLst/>
+                    </a:prstGeom>
+                    <a:ln>
+                      <a:noFill/>
+                    </a:ln>
+                    <a:extLst>
+                      <a:ext uri="{53640926-AAD7-44D8-BBD7-CCE9431645EC}">
+                        <a14:shadowObscured xmlns:a14="http://schemas.microsoft.com/office/drawing/2010/main"/>
+                      </a:ext>
+                    </a:extLst>
+                  </pic:spPr>
+                </pic:pic>
+              </a:graphicData>
+            </a:graphic>
+          </wp:inline>
+        </w:drawing>
+      </w:r>
+    </w:p>
+    <w:p>
+      <w:pPr>
+        <w:tabs>
+          <w:tab w:val="left" w:pos="2899"/>
+        </w:tabs>
+        <w:rPr>
+          <w:color w:val="000000" w:themeColor="text1"/>
+        </w:rPr>
+      </w:pPr>
+      <w:r>
+        <w:rPr>
+          <w:color w:val="000000" w:themeColor="text1"/>
+        </w:rPr>
+        <w:t xml:space="preserve">In this case </w:t>
+      </w:r>
+      <w:r>
+        <w:rPr>
+          <w:color w:val="000000" w:themeColor="text1"/>
+        </w:rPr>
+        <w:t>We tell the agent that the greedy approach leads to the big prize</w:t>
+      </w:r>
+    </w:p>
+    <w:p>
+      <w:pPr>
+        <w:tabs>
+          <w:tab w:val="left" w:pos="2899"/>
+        </w:tabs>
+        <w:rPr>
+          <w:color w:val="000000" w:themeColor="text1"/>
+        </w:rPr>
+      </w:pPr>
+      <w:r>
+        <w:rPr>
+          <w:color w:val="000000" w:themeColor="text1"/>
+        </w:rPr>
+        <w:lastRenderedPageBreak/>
+        <w:t xml:space="preserve">Myopic, greedy approach example </w:t>
+      </w:r>
+      <w:r>
+        <w:rPr>
+          <w:color w:val="000000" w:themeColor="text1"/>
+        </w:rPr>
+        <w:t>2</w:t>
+      </w:r>
+      <w:r>
+        <w:rPr>
+          <w:color w:val="000000" w:themeColor="text1"/>
+        </w:rPr>
+        <w:t xml:space="preserve">: “Greedy is </w:t>
+      </w:r>
+      <w:r>
+        <w:rPr>
+          <w:color w:val="000000" w:themeColor="text1"/>
+        </w:rPr>
+        <w:t>BAD</w:t>
+      </w:r>
+      <w:r>
+        <w:rPr>
+          <w:color w:val="000000" w:themeColor="text1"/>
+        </w:rPr>
+        <w:t>”</w:t>
+      </w:r>
+    </w:p>
+    <w:p>
+      <w:pPr>
+        <w:tabs>
+          <w:tab w:val="left" w:pos="2899"/>
+        </w:tabs>
+        <w:rPr>
+          <w:color w:val="000000" w:themeColor="text1"/>
+        </w:rPr>
+      </w:pPr>
+      <w:r>
+        <w:rPr>
+          <w:color w:val="000000" w:themeColor="text1"/>
+        </w:rPr>
+        <w:drawing>
+          <wp:inline distT="0" distB="0" distL="0" distR="0" wp14:anchorId="66CD62FA" wp14:editId="6EEEA419">
+            <wp:extent cx="2858494" cy="2186305"/>
+            <wp:effectExtent l="0" t="0" r="0" b="4445"/>
+            <wp:docPr id="24" name="Picture 24"/>
+            <wp:cNvGraphicFramePr>
+              <a:graphicFrameLocks xmlns:a="http://schemas.openxmlformats.org/drawingml/2006/main" noChangeAspect="1"/>
+            </wp:cNvGraphicFramePr>
+            <a:graphic xmlns:a="http://schemas.openxmlformats.org/drawingml/2006/main">
+              <a:graphicData uri="http://schemas.openxmlformats.org/drawingml/2006/picture">
+                <pic:pic xmlns:pic="http://schemas.openxmlformats.org/drawingml/2006/picture">
+                  <pic:nvPicPr>
+                    <pic:cNvPr id="1" name=""/>
+                    <pic:cNvPicPr/>
+                  </pic:nvPicPr>
+                  <pic:blipFill rotWithShape="1">
+                    <a:blip r:embed="rId27"/>
+                    <a:srcRect l="1903" r="321" b="1043"/>
+                    <a:stretch/>
+                  </pic:blipFill>
+                  <pic:spPr bwMode="auto">
+                    <a:xfrm>
+                      <a:off x="0" y="0"/>
+                      <a:ext cx="2859510" cy="2187082"/>
+                    </a:xfrm>
+                    <a:prstGeom prst="rect">
+                      <a:avLst/>
+                    </a:prstGeom>
+                    <a:ln>
+                      <a:noFill/>
+                    </a:ln>
+                    <a:extLst>
+                      <a:ext uri="{53640926-AAD7-44D8-BBD7-CCE9431645EC}">
+                        <a14:shadowObscured xmlns:a14="http://schemas.microsoft.com/office/drawing/2010/main"/>
+                      </a:ext>
+                    </a:extLst>
+                  </pic:spPr>
+                </pic:pic>
+              </a:graphicData>
+            </a:graphic>
+          </wp:inline>
+        </w:drawing>
+      </w:r>
+    </w:p>
+    <w:p>
+      <w:pPr>
+        <w:tabs>
+          <w:tab w:val="left" w:pos="2899"/>
+        </w:tabs>
+        <w:rPr>
+          <w:color w:val="000000" w:themeColor="text1"/>
+        </w:rPr>
+      </w:pPr>
+      <w:r>
+        <w:rPr>
+          <w:color w:val="000000" w:themeColor="text1"/>
+        </w:rPr>
+        <w:t>In this case we tell the agent that the greedy approach leads us to a bad</w:t>
+      </w:r>
+      <w:r>
+        <w:rPr>
+          <w:color w:val="000000" w:themeColor="text1"/>
+        </w:rPr>
+        <w:t xml:space="preserve"> place.</w:t>
+      </w:r>
+    </w:p>
+    <w:p>
+      <w:pPr>
+        <w:tabs>
+          <w:tab w:val="left" w:pos="2899"/>
+        </w:tabs>
+        <w:rPr>
+          <w:color w:val="000000" w:themeColor="text1"/>
+        </w:rPr>
+      </w:pPr>
+      <w:r>
+        <w:rPr>
+          <w:color w:val="000000" w:themeColor="text1"/>
+        </w:rPr>
+        <w:t xml:space="preserve">Myopic, greedy approach example </w:t>
+      </w:r>
+      <w:r>
+        <w:rPr>
+          <w:color w:val="000000" w:themeColor="text1"/>
+        </w:rPr>
+        <w:t>3</w:t>
+      </w:r>
+      <w:r>
+        <w:rPr>
+          <w:color w:val="000000" w:themeColor="text1"/>
+        </w:rPr>
+        <w:t xml:space="preserve">: “Greedy is </w:t>
+      </w:r>
+      <w:r>
+        <w:rPr>
+          <w:color w:val="000000" w:themeColor="text1"/>
+        </w:rPr>
+        <w:t>USELESS</w:t>
+      </w:r>
+      <w:r>
+        <w:rPr>
+          <w:color w:val="000000" w:themeColor="text1"/>
+        </w:rPr>
+        <w:t>”</w:t>
+      </w:r>
+    </w:p>
+    <w:p>
+      <w:pPr>
+        <w:tabs>
+          <w:tab w:val="left" w:pos="2899"/>
+        </w:tabs>
+        <w:rPr>
+          <w:color w:val="000000" w:themeColor="text1"/>
+        </w:rPr>
+      </w:pPr>
+      <w:r>
+        <w:rPr>
+          <w:color w:val="000000" w:themeColor="text1"/>
+        </w:rPr>
+        <w:drawing>
+          <wp:inline distT="0" distB="0" distL="0" distR="0" wp14:anchorId="7912FCD3" wp14:editId="75072BEE">
+            <wp:extent cx="2864485" cy="2186608"/>
+            <wp:effectExtent l="0" t="0" r="0" b="4445"/>
+            <wp:docPr id="25" name="Picture 25"/>
+            <wp:cNvGraphicFramePr>
+              <a:graphicFrameLocks xmlns:a="http://schemas.openxmlformats.org/drawingml/2006/main" noChangeAspect="1"/>
+            </wp:cNvGraphicFramePr>
+            <a:graphic xmlns:a="http://schemas.openxmlformats.org/drawingml/2006/main">
+              <a:graphicData uri="http://schemas.openxmlformats.org/drawingml/2006/picture">
+                <pic:pic xmlns:pic="http://schemas.openxmlformats.org/drawingml/2006/picture">
+                  <pic:nvPicPr>
+                    <pic:cNvPr id="1" name=""/>
+                    <pic:cNvPicPr/>
+                  </pic:nvPicPr>
+                  <pic:blipFill rotWithShape="1">
+                    <a:blip r:embed="rId28"/>
+                    <a:srcRect l="2040" b="1472"/>
+                    <a:stretch/>
+                  </pic:blipFill>
+                  <pic:spPr bwMode="auto">
+                    <a:xfrm>
+                      <a:off x="0" y="0"/>
+                      <a:ext cx="2864940" cy="2186955"/>
+                    </a:xfrm>
+                    <a:prstGeom prst="rect">
+                      <a:avLst/>
+                    </a:prstGeom>
+                    <a:ln>
+                      <a:noFill/>
+                    </a:ln>
+                    <a:extLst>
+                      <a:ext uri="{53640926-AAD7-44D8-BBD7-CCE9431645EC}">
+                        <a14:shadowObscured xmlns:a14="http://schemas.microsoft.com/office/drawing/2010/main"/>
+                      </a:ext>
+                    </a:extLst>
+                  </pic:spPr>
+                </pic:pic>
+              </a:graphicData>
+            </a:graphic>
+          </wp:inline>
+        </w:drawing>
+      </w:r>
+    </w:p>
+    <w:p>
+      <w:pPr>
+        <w:tabs>
+          <w:tab w:val="left" w:pos="2899"/>
+        </w:tabs>
+        <w:rPr>
+          <w:color w:val="000000" w:themeColor="text1"/>
+        </w:rPr>
+      </w:pPr>
+      <w:r>
+        <w:rPr>
+          <w:color w:val="000000" w:themeColor="text1"/>
+        </w:rPr>
+        <w:t xml:space="preserve">In </w:t>
+      </w:r>
+      <w:r>
+        <w:rPr>
+          <w:color w:val="000000" w:themeColor="text1"/>
+        </w:rPr>
+        <w:t>MOST</w:t>
+      </w:r>
+      <w:r>
+        <w:rPr>
+          <w:color w:val="000000" w:themeColor="text1"/>
+        </w:rPr>
+        <w:t xml:space="preserve"> </w:t>
+      </w:r>
+      <w:r>
+        <w:rPr>
+          <w:color w:val="000000" w:themeColor="text1"/>
+        </w:rPr>
+        <w:t>cases the greedy approach doesn’t help at all</w:t>
+      </w:r>
+    </w:p>
+    <w:p>
+      <w:pPr>
+        <w:tabs>
+          <w:tab w:val="left" w:pos="2899"/>
+        </w:tabs>
+        <w:rPr>
+          <w:color w:val="000000" w:themeColor="text1"/>
+        </w:rPr>
+      </w:pPr>
+      <w:r>
+        <w:rPr>
+          <w:color w:val="000000" w:themeColor="text1"/>
+        </w:rPr>
+        <w:t>The best technique in this scenario would be a random walk</w:t>
+      </w:r>
+      <w:r>
+        <w:rPr>
+          <w:color w:val="000000" w:themeColor="text1"/>
+        </w:rPr>
+        <w:t xml:space="preserve"> as this will be unbiased due to a lack of information.</w:t>
+      </w:r>
+    </w:p>
+    <w:p>
+      <w:pPr>
+        <w:tabs>
+          <w:tab w:val="left" w:pos="2899"/>
+        </w:tabs>
+        <w:rPr>
+          <w:color w:val="000000" w:themeColor="text1"/>
+        </w:rPr>
+      </w:pPr>
+      <w:r>
+        <w:rPr>
+          <w:color w:val="000000" w:themeColor="text1"/>
+        </w:rPr>
+        <w:drawing>
+          <wp:inline distT="0" distB="0" distL="0" distR="0" wp14:anchorId="69E3DF4A" wp14:editId="6430AF90">
+            <wp:extent cx="4562723" cy="2157674"/>
+            <wp:effectExtent l="0" t="0" r="0" b="0"/>
+            <wp:docPr id="26" name="Picture 26"/>
+            <wp:cNvGraphicFramePr>
+              <a:graphicFrameLocks xmlns:a="http://schemas.openxmlformats.org/drawingml/2006/main" noChangeAspect="1"/>
+            </wp:cNvGraphicFramePr>
+            <a:graphic xmlns:a="http://schemas.openxmlformats.org/drawingml/2006/main">
+              <a:graphicData uri="http://schemas.openxmlformats.org/drawingml/2006/picture">
+                <pic:pic xmlns:pic="http://schemas.openxmlformats.org/drawingml/2006/picture">
+                  <pic:nvPicPr>
+                    <pic:cNvPr id="1" name=""/>
+                    <pic:cNvPicPr/>
+                  </pic:nvPicPr>
+                  <pic:blipFill rotWithShape="1">
+                    <a:blip r:embed="rId29"/>
+                    <a:srcRect l="682" t="1416" r="1509" b="2549"/>
+                    <a:stretch/>
+                  </pic:blipFill>
+                  <pic:spPr bwMode="auto">
+                    <a:xfrm>
+                      <a:off x="0" y="0"/>
+                      <a:ext cx="4565663" cy="2159065"/>
+                    </a:xfrm>
+                    <a:prstGeom prst="rect">
+                      <a:avLst/>
+                    </a:prstGeom>
+                    <a:ln>
+                      <a:noFill/>
+                    </a:ln>
+                    <a:extLst>
+                      <a:ext uri="{53640926-AAD7-44D8-BBD7-CCE9431645EC}">
+                        <a14:shadowObscured xmlns:a14="http://schemas.microsoft.com/office/drawing/2010/main"/>
+                      </a:ext>
+                    </a:extLst>
+                  </pic:spPr>
+                </pic:pic>
+              </a:graphicData>
+            </a:graphic>
+          </wp:inline>
+        </w:drawing>
+      </w:r>
+    </w:p>
+    <w:p>
+      <w:pPr>
+        <w:tabs>
+          <w:tab w:val="left" w:pos="2899"/>
+        </w:tabs>
+        <w:rPr>
+          <w:color w:val="000000" w:themeColor="text1"/>
+        </w:rPr>
+      </w:pPr>
+      <w:r>
+        <w:rPr>
+          <w:color w:val="000000" w:themeColor="text1"/>
+        </w:rPr>
+        <w:lastRenderedPageBreak/>
+        <w:t>It is possible to turn a situation where we have no information about the word regarding what approach is best, into a situation where we can apply a specific approach. This can be done by</w:t>
+      </w:r>
+      <w:r>
+        <w:rPr>
+          <w:color w:val="000000" w:themeColor="text1"/>
+        </w:rPr>
+        <w:t xml:space="preserve"> using </w:t>
+      </w:r>
+      <w:r>
+        <w:rPr>
+          <w:color w:val="000000" w:themeColor="text1"/>
+        </w:rPr>
+        <w:t>the utility</w:t>
+      </w:r>
+      <w:r>
+        <w:rPr>
+          <w:color w:val="000000" w:themeColor="text1"/>
+        </w:rPr>
+        <w:t>.</w:t>
+      </w:r>
+    </w:p>
+    <w:p>
+      <w:pPr>
+        <w:tabs>
+          <w:tab w:val="left" w:pos="2899"/>
+        </w:tabs>
+        <w:rPr>
+          <w:color w:val="000000" w:themeColor="text1"/>
+        </w:rPr>
+      </w:pPr>
+      <w:r>
+        <w:rPr>
+          <w:color w:val="000000" w:themeColor="text1"/>
+        </w:rPr>
+        <w:t>Reward vs. Utility</w:t>
+      </w:r>
+    </w:p>
+    <w:p>
+      <w:pPr>
+        <w:tabs>
+          <w:tab w:val="left" w:pos="2899"/>
+        </w:tabs>
+        <w:rPr>
+          <w:color w:val="000000" w:themeColor="text1"/>
+        </w:rPr>
+      </w:pPr>
+      <w:r>
+        <w:rPr>
+          <w:color w:val="000000" w:themeColor="text1"/>
+        </w:rPr>
+        <w:t>The key element is to distinguish reward from utility.</w:t>
+      </w:r>
+    </w:p>
+    <w:p>
+      <w:pPr>
+        <w:tabs>
+          <w:tab w:val="left" w:pos="2899"/>
+        </w:tabs>
+        <w:rPr>
+          <w:color w:val="000000" w:themeColor="text1"/>
+        </w:rPr>
+      </w:pPr>
+      <w:r>
+        <w:rPr>
+          <w:color w:val="000000" w:themeColor="text1"/>
+        </w:rPr>
+        <w:t>In this case, rewa</w:t>
+      </w:r>
+      <w:r>
+        <w:rPr>
+          <w:color w:val="000000" w:themeColor="text1"/>
+        </w:rPr>
+        <w:t>rd is what we get from being in a particular location:</w:t>
+      </w:r>
+    </w:p>
+    <w:p>
+      <w:pPr>
+        <w:tabs>
+          <w:tab w:val="left" w:pos="2899"/>
+        </w:tabs>
+        <w:rPr>
+          <w:color w:val="000000" w:themeColor="text1"/>
+        </w:rPr>
+      </w:pPr>
+      <w:r>
+        <w:rPr>
+          <w:color w:val="000000" w:themeColor="text1"/>
+        </w:rPr>
+        <w:drawing>
+          <wp:inline distT="0" distB="0" distL="0" distR="0" wp14:anchorId="24274C4C" wp14:editId="12A6CBD1">
+            <wp:extent cx="2905530" cy="2172003"/>
+            <wp:effectExtent l="0" t="0" r="9525" b="0"/>
+            <wp:docPr id="27" name="Picture 27"/>
+            <wp:cNvGraphicFramePr>
+              <a:graphicFrameLocks xmlns:a="http://schemas.openxmlformats.org/drawingml/2006/main" noChangeAspect="1"/>
+            </wp:cNvGraphicFramePr>
+            <a:graphic xmlns:a="http://schemas.openxmlformats.org/drawingml/2006/main">
+              <a:graphicData uri="http://schemas.openxmlformats.org/drawingml/2006/picture">
+                <pic:pic xmlns:pic="http://schemas.openxmlformats.org/drawingml/2006/picture">
+                  <pic:nvPicPr>
+                    <pic:cNvPr id="1" name=""/>
+                    <pic:cNvPicPr/>
+                  </pic:nvPicPr>
+                  <pic:blipFill>
+                    <a:blip r:embed="rId30"/>
+                    <a:stretch>
+                      <a:fillRect/>
+                    </a:stretch>
+                  </pic:blipFill>
+                  <pic:spPr>
+                    <a:xfrm>
+                      <a:off x="0" y="0"/>
+                      <a:ext cx="2905530" cy="2172003"/>
+                    </a:xfrm>
+                    <a:prstGeom prst="rect">
+                      <a:avLst/>
+                    </a:prstGeom>
+                  </pic:spPr>
+                </pic:pic>
+              </a:graphicData>
+            </a:graphic>
+          </wp:inline>
+        </w:drawing>
+      </w:r>
+    </w:p>
+    <w:p>
+      <w:pPr>
+        <w:tabs>
+          <w:tab w:val="left" w:pos="2899"/>
+        </w:tabs>
+        <w:rPr>
+          <w:color w:val="000000" w:themeColor="text1"/>
+        </w:rPr>
+      </w:pPr>
+      <w:r>
+        <w:rPr>
+          <w:color w:val="000000" w:themeColor="text1"/>
+        </w:rPr>
+        <w:t>The</w:t>
+      </w:r>
+      <w:r>
+        <w:rPr>
+          <w:color w:val="000000" w:themeColor="text1"/>
+        </w:rPr>
+        <w:t xml:space="preserve"> rewards</w:t>
+      </w:r>
+      <w:r>
+        <w:rPr>
+          <w:color w:val="000000" w:themeColor="text1"/>
+        </w:rPr>
+        <w:t xml:space="preserve"> don’t have to be positive, in this example, they</w:t>
+      </w:r>
+      <w:r>
+        <w:rPr>
+          <w:color w:val="000000" w:themeColor="text1"/>
+        </w:rPr>
+        <w:t xml:space="preserve"> are collecting the gold or falling into the pit</w:t>
+      </w:r>
+      <w:r>
+        <w:rPr>
+          <w:color w:val="000000" w:themeColor="text1"/>
+        </w:rPr>
+        <w:t>.</w:t>
+      </w:r>
+      <w:r>
+        <w:rPr>
+          <w:color w:val="000000" w:themeColor="text1"/>
+        </w:rPr>
+        <w:t xml:space="preserve"> Those are the only states that have rewards in this “grid world”</w:t>
+      </w:r>
+    </w:p>
+    <w:p>
+      <w:pPr>
+        <w:tabs>
+          <w:tab w:val="left" w:pos="2899"/>
+        </w:tabs>
+        <w:rPr>
+          <w:color w:val="000000" w:themeColor="text1"/>
+        </w:rPr>
+      </w:pPr>
+      <w:r>
+        <w:rPr>
+          <w:color w:val="000000" w:themeColor="text1"/>
+        </w:rPr>
+        <w:drawing>
+          <wp:inline distT="0" distB="0" distL="0" distR="0" wp14:anchorId="3A9D4267" wp14:editId="3E092B0E">
+            <wp:extent cx="2852420" cy="2158779"/>
+            <wp:effectExtent l="0" t="0" r="5080" b="0"/>
+            <wp:docPr id="28" name="Picture 28"/>
+            <wp:cNvGraphicFramePr>
+              <a:graphicFrameLocks xmlns:a="http://schemas.openxmlformats.org/drawingml/2006/main" noChangeAspect="1"/>
+            </wp:cNvGraphicFramePr>
+            <a:graphic xmlns:a="http://schemas.openxmlformats.org/drawingml/2006/main">
+              <a:graphicData uri="http://schemas.openxmlformats.org/drawingml/2006/picture">
+                <pic:pic xmlns:pic="http://schemas.openxmlformats.org/drawingml/2006/picture">
+                  <pic:nvPicPr>
+                    <pic:cNvPr id="1" name=""/>
+                    <pic:cNvPicPr/>
+                  </pic:nvPicPr>
+                  <pic:blipFill rotWithShape="1">
+                    <a:blip r:embed="rId26"/>
+                    <a:srcRect l="1780" t="2653" b="1277"/>
+                    <a:stretch/>
+                  </pic:blipFill>
+                  <pic:spPr bwMode="auto">
+                    <a:xfrm>
+                      <a:off x="0" y="0"/>
+                      <a:ext cx="2853828" cy="2159845"/>
+                    </a:xfrm>
+                    <a:prstGeom prst="rect">
+                      <a:avLst/>
+                    </a:prstGeom>
+                    <a:ln>
+                      <a:noFill/>
+                    </a:ln>
+                    <a:extLst>
+                      <a:ext uri="{53640926-AAD7-44D8-BBD7-CCE9431645EC}">
+                        <a14:shadowObscured xmlns:a14="http://schemas.microsoft.com/office/drawing/2010/main"/>
+                      </a:ext>
+                    </a:extLst>
+                  </pic:spPr>
+                </pic:pic>
+              </a:graphicData>
+            </a:graphic>
+          </wp:inline>
+        </w:drawing>
+      </w:r>
+    </w:p>
+    <w:p>
+      <w:pPr>
+        <w:tabs>
+          <w:tab w:val="left" w:pos="2899"/>
+        </w:tabs>
+        <w:rPr>
+          <w:color w:val="000000" w:themeColor="text1"/>
+        </w:rPr>
+      </w:pPr>
+      <w:r>
+        <w:rPr>
+          <w:color w:val="000000" w:themeColor="text1"/>
+        </w:rPr>
+        <w:t>The</w:t>
+      </w:r>
+      <w:r>
+        <w:rPr>
+          <w:color w:val="FF0000"/>
+        </w:rPr>
+        <w:t xml:space="preserve"> </w:t>
+      </w:r>
+      <w:r>
+        <w:rPr>
+          <w:color w:val="FF0000"/>
+        </w:rPr>
+        <w:t>U</w:t>
+      </w:r>
+      <w:r>
+        <w:rPr>
+          <w:color w:val="FF0000"/>
+        </w:rPr>
+        <w:t xml:space="preserve">tility </w:t>
+      </w:r>
+      <w:r>
+        <w:rPr>
+          <w:color w:val="000000" w:themeColor="text1"/>
+        </w:rPr>
+        <w:t xml:space="preserve">then </w:t>
+      </w:r>
+      <w:r>
+        <w:rPr>
+          <w:color w:val="000000" w:themeColor="text1"/>
+        </w:rPr>
+        <w:t>illustrates how much being in a location is worth to the agent.</w:t>
+      </w:r>
+    </w:p>
+    <w:p>
+      <w:pPr>
+        <w:tabs>
+          <w:tab w:val="left" w:pos="2899"/>
+        </w:tabs>
+        <w:rPr>
+          <w:color w:val="000000" w:themeColor="text1"/>
+        </w:rPr>
+      </w:pPr>
+      <w:r>
+        <w:rPr>
+          <w:color w:val="000000" w:themeColor="text1"/>
+        </w:rPr>
+        <w:t xml:space="preserve">For </w:t>
+      </w:r>
+      <w:r>
+        <w:rPr>
+          <w:color w:val="000000" w:themeColor="text1"/>
+        </w:rPr>
+        <w:t>instance,</w:t>
+      </w:r>
+      <w:r>
+        <w:rPr>
+          <w:color w:val="000000" w:themeColor="text1"/>
+        </w:rPr>
+        <w:t xml:space="preserve"> the agent can know, from the utility that being in a spot next to the goal spot is of benefit and so on and so forth</w:t>
+      </w:r>
+      <w:r>
+        <w:rPr>
+          <w:color w:val="000000" w:themeColor="text1"/>
+        </w:rPr>
+        <w:t xml:space="preserve"> even from the agent’s starting location.</w:t>
+      </w:r>
+    </w:p>
+    <w:p>
+      <w:pPr>
+        <w:tabs>
+          <w:tab w:val="left" w:pos="2899"/>
+        </w:tabs>
+        <w:rPr>
+          <w:color w:val="000000" w:themeColor="text1"/>
+        </w:rPr>
+      </w:pPr>
+      <w:r>
+        <w:rPr>
+          <w:color w:val="000000" w:themeColor="text1"/>
+        </w:rPr>
+        <w:t>The Utility can also factor in potential future rewards.</w:t>
+      </w:r>
+    </w:p>
+    <w:p>
+      <w:pPr>
+        <w:tabs>
+          <w:tab w:val="left" w:pos="2899"/>
+        </w:tabs>
+        <w:rPr>
+          <w:color w:val="000000" w:themeColor="text1"/>
+        </w:rPr>
+      </w:pPr>
+      <w:r>
+        <w:rPr>
+          <w:color w:val="000000" w:themeColor="text1"/>
+        </w:rPr>
+        <w:t>A more usual example:</w:t>
+      </w:r>
+    </w:p>
+    <w:p>
+      <w:pPr>
+        <w:tabs>
+          <w:tab w:val="left" w:pos="2899"/>
+        </w:tabs>
+        <w:rPr>
+          <w:color w:val="000000" w:themeColor="text1"/>
+        </w:rPr>
+      </w:pPr>
+      <w:r>
+        <w:rPr>
+          <w:color w:val="000000" w:themeColor="text1"/>
+        </w:rPr>
+        <w:lastRenderedPageBreak/>
+        <w:drawing>
+          <wp:inline distT="0" distB="0" distL="0" distR="0" wp14:anchorId="3AD48970" wp14:editId="53482204">
+            <wp:extent cx="5009322" cy="2230099"/>
+            <wp:effectExtent l="0" t="0" r="1270" b="0"/>
+            <wp:docPr id="29" name="Picture 29"/>
+            <wp:cNvGraphicFramePr>
+              <a:graphicFrameLocks xmlns:a="http://schemas.openxmlformats.org/drawingml/2006/main" noChangeAspect="1"/>
+            </wp:cNvGraphicFramePr>
+            <a:graphic xmlns:a="http://schemas.openxmlformats.org/drawingml/2006/main">
+              <a:graphicData uri="http://schemas.openxmlformats.org/drawingml/2006/picture">
+                <pic:pic xmlns:pic="http://schemas.openxmlformats.org/drawingml/2006/picture">
+                  <pic:nvPicPr>
+                    <pic:cNvPr id="1" name=""/>
+                    <pic:cNvPicPr/>
+                  </pic:nvPicPr>
+                  <pic:blipFill rotWithShape="1">
+                    <a:blip r:embed="rId31"/>
+                    <a:srcRect l="935" r="937" b="4034"/>
+                    <a:stretch/>
+                  </pic:blipFill>
+                  <pic:spPr bwMode="auto">
+                    <a:xfrm>
+                      <a:off x="0" y="0"/>
+                      <a:ext cx="5010563" cy="2230652"/>
+                    </a:xfrm>
+                    <a:prstGeom prst="rect">
+                      <a:avLst/>
+                    </a:prstGeom>
+                    <a:ln>
+                      <a:noFill/>
+                    </a:ln>
+                    <a:extLst>
+                      <a:ext uri="{53640926-AAD7-44D8-BBD7-CCE9431645EC}">
+                        <a14:shadowObscured xmlns:a14="http://schemas.microsoft.com/office/drawing/2010/main"/>
+                      </a:ext>
+                    </a:extLst>
+                  </pic:spPr>
+                </pic:pic>
+              </a:graphicData>
+            </a:graphic>
+          </wp:inline>
+        </w:drawing>
+      </w:r>
+    </w:p>
+    <w:p>
+      <w:pPr>
+        <w:tabs>
+          <w:tab w:val="left" w:pos="2899"/>
+        </w:tabs>
+        <w:rPr>
+          <w:color w:val="000000" w:themeColor="text1"/>
+        </w:rPr>
+      </w:pPr>
+      <w:r>
+        <w:rPr>
+          <w:color w:val="000000" w:themeColor="text1"/>
+        </w:rPr>
+        <w:t xml:space="preserve">On the left is the reward structure which </w:t>
+      </w:r>
+      <w:r>
+        <w:rPr>
+          <w:color w:val="000000" w:themeColor="text1"/>
+        </w:rPr>
+        <w:t>tells the agent the locations of rewards</w:t>
+      </w:r>
+      <w:r>
+        <w:rPr>
+          <w:color w:val="000000" w:themeColor="text1"/>
+        </w:rPr>
+        <w:t>.</w:t>
+      </w:r>
+    </w:p>
+    <w:p>
+      <w:pPr>
+        <w:tabs>
+          <w:tab w:val="left" w:pos="2899"/>
+        </w:tabs>
+        <w:rPr>
+          <w:color w:val="000000" w:themeColor="text1"/>
+        </w:rPr>
+      </w:pPr>
+      <w:r>
+        <w:rPr>
+          <w:color w:val="000000" w:themeColor="text1"/>
+        </w:rPr>
+        <w:drawing>
+          <wp:inline distT="0" distB="0" distL="0" distR="0" wp14:anchorId="4637CD90" wp14:editId="6139F26A">
+            <wp:extent cx="4999766" cy="2237740"/>
+            <wp:effectExtent l="0" t="0" r="0" b="0"/>
+            <wp:docPr id="30" name="Picture 30"/>
+            <wp:cNvGraphicFramePr>
+              <a:graphicFrameLocks xmlns:a="http://schemas.openxmlformats.org/drawingml/2006/main" noChangeAspect="1"/>
+            </wp:cNvGraphicFramePr>
+            <a:graphic xmlns:a="http://schemas.openxmlformats.org/drawingml/2006/main">
+              <a:graphicData uri="http://schemas.openxmlformats.org/drawingml/2006/picture">
+                <pic:pic xmlns:pic="http://schemas.openxmlformats.org/drawingml/2006/picture">
+                  <pic:nvPicPr>
+                    <pic:cNvPr id="1" name=""/>
+                    <pic:cNvPicPr/>
+                  </pic:nvPicPr>
+                  <pic:blipFill rotWithShape="1">
+                    <a:blip r:embed="rId32"/>
+                    <a:srcRect l="1005" r="1758" b="4855"/>
+                    <a:stretch/>
+                  </pic:blipFill>
+                  <pic:spPr bwMode="auto">
+                    <a:xfrm>
+                      <a:off x="0" y="0"/>
+                      <a:ext cx="5002052" cy="2238763"/>
+                    </a:xfrm>
+                    <a:prstGeom prst="rect">
+                      <a:avLst/>
+                    </a:prstGeom>
+                    <a:ln>
+                      <a:noFill/>
+                    </a:ln>
+                    <a:extLst>
+                      <a:ext uri="{53640926-AAD7-44D8-BBD7-CCE9431645EC}">
+                        <a14:shadowObscured xmlns:a14="http://schemas.microsoft.com/office/drawing/2010/main"/>
+                      </a:ext>
+                    </a:extLst>
+                  </pic:spPr>
+                </pic:pic>
+              </a:graphicData>
+            </a:graphic>
+          </wp:inline>
+        </w:drawing>
+      </w:r>
+    </w:p>
+    <w:p>
+      <w:pPr>
+        <w:tabs>
+          <w:tab w:val="left" w:pos="2899"/>
+        </w:tabs>
+        <w:rPr>
+          <w:color w:val="000000" w:themeColor="text1"/>
+        </w:rPr>
+      </w:pPr>
+      <w:r>
+        <w:rPr>
+          <w:color w:val="000000" w:themeColor="text1"/>
+        </w:rPr>
+        <w:t xml:space="preserve">With the information from the </w:t>
+      </w:r>
+      <w:r>
+        <w:rPr>
+          <w:color w:val="000000" w:themeColor="text1"/>
+        </w:rPr>
+        <w:t>rewards,</w:t>
+      </w:r>
+      <w:r>
+        <w:rPr>
+          <w:color w:val="000000" w:themeColor="text1"/>
+        </w:rPr>
+        <w:t xml:space="preserve"> we can then derive utilities (values) for individual states.</w:t>
+      </w:r>
+    </w:p>
+    <w:p>
+      <w:pPr>
+        <w:tabs>
+          <w:tab w:val="left" w:pos="2899"/>
+        </w:tabs>
+        <w:rPr>
+          <w:color w:val="000000" w:themeColor="text1"/>
+        </w:rPr>
+      </w:pPr>
+      <w:r>
+        <w:rPr>
+          <w:color w:val="000000" w:themeColor="text1"/>
+        </w:rPr>
+        <w:t>With the utility values we can then figure out what the right thing to do is, what the right A* Action is</w:t>
+      </w:r>
+      <w:r>
+        <w:rPr>
+          <w:color w:val="000000" w:themeColor="text1"/>
+        </w:rPr>
+        <w:t xml:space="preserve"> by looking at the utilities that have been assigned to the various states and applying a “</w:t>
+      </w:r>
+      <w:r>
+        <w:rPr>
+          <w:color w:val="FF0000"/>
+        </w:rPr>
+        <w:t>greedy approach</w:t>
+      </w:r>
+      <w:r>
+        <w:rPr>
+          <w:color w:val="000000" w:themeColor="text1"/>
+        </w:rPr>
+        <w:t>”</w:t>
+      </w:r>
+      <w:r>
+        <w:rPr>
+          <w:color w:val="000000" w:themeColor="text1"/>
+        </w:rPr>
+        <w:t>.</w:t>
+      </w:r>
+    </w:p>
+    <w:p>
+      <w:pPr>
+        <w:tabs>
+          <w:tab w:val="left" w:pos="2899"/>
+        </w:tabs>
+        <w:rPr>
+          <w:color w:val="000000" w:themeColor="text1"/>
+        </w:rPr>
+      </w:pPr>
+      <w:r>
+        <w:rPr>
+          <w:color w:val="000000" w:themeColor="text1"/>
+        </w:rPr>
+        <w:t>If you add al</w:t>
+      </w:r>
+      <w:r>
+        <w:rPr>
+          <w:color w:val="000000" w:themeColor="text1"/>
+        </w:rPr>
+        <w:t xml:space="preserve">l </w:t>
+      </w:r>
+      <w:r>
+        <w:rPr>
+          <w:color w:val="000000" w:themeColor="text1"/>
+        </w:rPr>
+        <w:t xml:space="preserve">those </w:t>
+      </w:r>
+      <w:r>
+        <w:rPr>
+          <w:color w:val="000000" w:themeColor="text1"/>
+        </w:rPr>
+        <w:t>utilities together you get an expected utility which if you maximise, you get a policy</w:t>
+      </w:r>
+      <w:r>
+        <w:rPr>
+          <w:color w:val="000000" w:themeColor="text1"/>
+        </w:rPr>
+        <w:t>(arrows)</w:t>
+      </w:r>
+      <w:r>
+        <w:rPr>
+          <w:color w:val="000000" w:themeColor="text1"/>
+        </w:rPr>
+        <w:t xml:space="preserve"> based on the expected utilit</w:t>
+      </w:r>
+      <w:r>
+        <w:rPr>
+          <w:color w:val="000000" w:themeColor="text1"/>
+        </w:rPr>
+        <w:t>y</w:t>
+      </w:r>
+      <w:r>
+        <w:rPr>
+          <w:color w:val="000000" w:themeColor="text1"/>
+        </w:rPr>
+        <w:t xml:space="preserve"> and a particular model of action</w:t>
+      </w:r>
+      <w:r>
+        <w:rPr>
+          <w:color w:val="000000" w:themeColor="text1"/>
+        </w:rPr>
+        <w:t>. Th</w:t>
+      </w:r>
+      <w:r>
+        <w:rPr>
+          <w:color w:val="000000" w:themeColor="text1"/>
+        </w:rPr>
+        <w:t>e policy represents a choice of action</w:t>
+      </w:r>
+      <w:r>
+        <w:rPr>
+          <w:color w:val="000000" w:themeColor="text1"/>
+        </w:rPr>
+        <w:t xml:space="preserve"> for every state and the choices of actions for each state is indicated by</w:t>
+      </w:r>
+      <w:r>
+        <w:rPr>
+          <w:color w:val="000000" w:themeColor="text1"/>
+        </w:rPr>
+        <w:t xml:space="preserve"> the arrows</w:t>
+      </w:r>
+      <w:r>
+        <w:rPr>
+          <w:color w:val="000000" w:themeColor="text1"/>
+        </w:rPr>
+        <w:t>.</w:t>
+      </w:r>
+    </w:p>
+    <w:p>
+      <w:pPr>
+        <w:tabs>
+          <w:tab w:val="left" w:pos="2899"/>
+        </w:tabs>
+        <w:rPr>
+          <w:color w:val="000000" w:themeColor="text1"/>
+        </w:rPr>
+      </w:pPr>
+      <w:r>
+        <w:rPr>
+          <w:color w:val="000000" w:themeColor="text1"/>
+        </w:rPr>
+        <w:t xml:space="preserve">The general approach to solving a </w:t>
+      </w:r>
+      <w:r>
+        <w:rPr>
+          <w:color w:val="000000" w:themeColor="text1"/>
+        </w:rPr>
+        <w:t xml:space="preserve">problem is to frame it as a </w:t>
+      </w:r>
+      <w:r>
+        <w:rPr>
+          <w:color w:val="000000" w:themeColor="text1"/>
+        </w:rPr>
+        <w:t xml:space="preserve">Markov decision process </w:t>
+      </w:r>
+      <w:r>
+        <w:rPr>
+          <w:color w:val="000000" w:themeColor="text1"/>
+        </w:rPr>
+        <w:t>and then</w:t>
+      </w:r>
+      <w:r>
+        <w:rPr>
+          <w:color w:val="000000" w:themeColor="text1"/>
+        </w:rPr>
+        <w:t xml:space="preserve"> take the problem which looks like so:</w:t>
+      </w:r>
+    </w:p>
+    <w:p>
+      <w:pPr>
+        <w:tabs>
+          <w:tab w:val="left" w:pos="2899"/>
+        </w:tabs>
+        <w:ind w:left="720"/>
+        <w:rPr>
+          <w:color w:val="000000" w:themeColor="text1"/>
+        </w:rPr>
+      </w:pPr>
+      <w:r>
+        <w:rPr>
+          <w:noProof/>
+          <w:color w:val="000000" w:themeColor="text1"/>
+        </w:rPr>
+        <mc:AlternateContent>
+          <mc:Choice Requires="wps">
+            <w:drawing>
+              <wp:anchor distT="0" distB="0" distL="114300" distR="114300" simplePos="0" relativeHeight="251665408" behindDoc="0" locked="0" layoutInCell="1" allowOverlap="1" wp14:anchorId="6E01326D" wp14:editId="30899BB5">
+                <wp:simplePos x="0" y="0"/>
+                <wp:positionH relativeFrom="column">
+                  <wp:posOffset>3119341</wp:posOffset>
+                </wp:positionH>
+                <wp:positionV relativeFrom="paragraph">
+                  <wp:posOffset>561340</wp:posOffset>
+                </wp:positionV>
+                <wp:extent cx="222250" cy="130810"/>
+                <wp:effectExtent l="0" t="19050" r="44450" b="40640"/>
+                <wp:wrapNone/>
+                <wp:docPr id="35" name="Arrow: Right 35"/>
+                <wp:cNvGraphicFramePr/>
+                <a:graphic xmlns:a="http://schemas.openxmlformats.org/drawingml/2006/main">
+                  <a:graphicData uri="http://schemas.microsoft.com/office/word/2010/wordprocessingShape">
+                    <wps:wsp>
+                      <wps:cNvSpPr/>
+                      <wps:spPr>
+                        <a:xfrm>
+                          <a:off x="0" y="0"/>
+                          <a:ext cx="222250" cy="130810"/>
+                        </a:xfrm>
+                        <a:prstGeom prst="rightArrow">
+                          <a:avLst/>
+                        </a:prstGeom>
+                      </wps:spPr>
+                      <wps:style>
+                        <a:lnRef idx="2">
+                          <a:schemeClr val="accent1">
+                            <a:shade val="50000"/>
+                          </a:schemeClr>
+                        </a:lnRef>
+                        <a:fillRef idx="1">
+                          <a:schemeClr val="accent1"/>
+                        </a:fillRef>
+                        <a:effectRef idx="0">
+                          <a:schemeClr val="accent1"/>
+                        </a:effectRef>
+                        <a:fontRef idx="minor">
+                          <a:schemeClr val="lt1"/>
+                        </a:fontRef>
+                      </wps:style>
+                      <wps:bodyPr rot="0" spcFirstLastPara="0" vertOverflow="overflow" horzOverflow="overflow" vert="horz" wrap="square" lIns="91440" tIns="45720" rIns="91440" bIns="45720" numCol="1" spcCol="0" rtlCol="0" fromWordArt="0" anchor="ctr" anchorCtr="0" forceAA="0" compatLnSpc="1">
+                        <a:prstTxWarp prst="textNoShape">
+                          <a:avLst/>
+                        </a:prstTxWarp>
+                        <a:noAutofit/>
+                      </wps:bodyPr>
+                    </wps:wsp>
+                  </a:graphicData>
+                </a:graphic>
+              </wp:anchor>
+            </w:drawing>
+          </mc:Choice>
+          <mc:Fallback>
+            <w:pict>
+              <v:shapetype w14:anchorId="677E846C" id="_x0000_t13" coordsize="21600,21600" o:spt="13" adj="16200,5400" path="m@0,l@0@1,0@1,0@2@0@2@0,21600,21600,10800xe">
+                <v:stroke joinstyle="miter"/>
+                <v:formulas>
+                  <v:f eqn="val #0"/>
+                  <v:f eqn="val #1"/>
+                  <v:f eqn="sum height 0 #1"/>
+                  <v:f eqn="sum 10800 0 #1"/>
+                  <v:f eqn="sum width 0 #0"/>
+                  <v:f eqn="prod @4 @3 10800"/>
+                  <v:f eqn="sum width 0 @5"/>
+                </v:formulas>
+                <v:path o:connecttype="custom" o:connectlocs="@0,0;0,10800;@0,21600;21600,10800" o:connectangles="270,180,90,0" textboxrect="0,@1,@6,@2"/>
+                <v:handles>
+                  <v:h position="#0,#1" xrange="0,21600" yrange="0,10800"/>
+                </v:handles>
+              </v:shapetype>
+              <v:shape id="Arrow: Right 35" o:spid="_x0000_s1026" type="#_x0000_t13" style="position:absolute;margin-left:245.6pt;margin-top:44.2pt;width:17.5pt;height:10.3pt;z-index:251665408;visibility:visible;mso-wrap-style:square;mso-wrap-distance-left:9pt;mso-wrap-distance-top:0;mso-wrap-distance-right:9pt;mso-wrap-distance-bottom:0;mso-position-horizontal:absolute;mso-position-horizontal-relative:text;mso-position-vertical:absolute;mso-position-vertical-relative:text;v-text-anchor:middle" o:gfxdata="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" adj="15243" fillcolor="#4472c4 [3204]" strokecolor="#1f3763 [1604]" strokeweight="1pt"/>
+            </w:pict>
+          </mc:Fallback>
+        </mc:AlternateContent>
+      </w:r>
+      <w:r>
+        <w:rPr>
+          <w:noProof/>
+          <w:color w:val="000000" w:themeColor="text1"/>
+        </w:rPr>
+        <mc:AlternateContent>
+          <mc:Choice Requires="wps">
+            <w:drawing>
+              <wp:anchor distT="0" distB="0" distL="114300" distR="114300" simplePos="0" relativeHeight="251664384" behindDoc="0" locked="0" layoutInCell="1" allowOverlap="1" wp14:anchorId="59F5E88C" wp14:editId="44FDD21B">
+                <wp:simplePos x="0" y="0"/>
+                <wp:positionH relativeFrom="column">
+                  <wp:posOffset>1709033</wp:posOffset>
+                </wp:positionH>
+                <wp:positionV relativeFrom="paragraph">
+                  <wp:posOffset>566089</wp:posOffset>
+                </wp:positionV>
+                <wp:extent cx="222250" cy="130810"/>
+                <wp:effectExtent l="0" t="19050" r="44450" b="40640"/>
+                <wp:wrapNone/>
+                <wp:docPr id="34" name="Arrow: Right 34"/>
+                <wp:cNvGraphicFramePr/>
+                <a:graphic xmlns:a="http://schemas.openxmlformats.org/drawingml/2006/main">
+                  <a:graphicData uri="http://schemas.microsoft.com/office/word/2010/wordprocessingShape">
+                    <wps:wsp>
+                      <wps:cNvSpPr/>
+                      <wps:spPr>
+                        <a:xfrm>
+                          <a:off x="0" y="0"/>
+                          <a:ext cx="222250" cy="130810"/>
+                        </a:xfrm>
+                        <a:prstGeom prst="rightArrow">
+                          <a:avLst/>
+                        </a:prstGeom>
+                      </wps:spPr>
+                      <wps:style>
+                        <a:lnRef idx="2">
+                          <a:schemeClr val="accent1">
+                            <a:shade val="50000"/>
+                          </a:schemeClr>
+                        </a:lnRef>
+                        <a:fillRef idx="1">
+                          <a:schemeClr val="accent1"/>
+                        </a:fillRef>
+                        <a:effectRef idx="0">
+                          <a:schemeClr val="accent1"/>
+                        </a:effectRef>
+                        <a:fontRef idx="minor">
+                          <a:schemeClr val="lt1"/>
+                        </a:fontRef>
+                      </wps:style>
+                      <wps:bodyPr rot="0" spcFirstLastPara="0" vertOverflow="overflow" horzOverflow="overflow" vert="horz" wrap="square" lIns="91440" tIns="45720" rIns="91440" bIns="45720" numCol="1" spcCol="0" rtlCol="0" fromWordArt="0" anchor="ctr" anchorCtr="0" forceAA="0" compatLnSpc="1">
+                        <a:prstTxWarp prst="textNoShape">
+                          <a:avLst/>
+                        </a:prstTxWarp>
+                        <a:noAutofit/>
+                      </wps:bodyPr>
+                    </wps:wsp>
+                  </a:graphicData>
+                </a:graphic>
+              </wp:anchor>
+            </w:drawing>
+          </mc:Choice>
+          <mc:Fallback>
+            <w:pict>
+              <v:shape w14:anchorId="6986EE90" id="Arrow: Right 34" o:spid="_x0000_s1026" type="#_x0000_t13" style="position:absolute;margin-left:134.55pt;margin-top:44.55pt;width:17.5pt;height:10.3pt;z-index:251664384;visibility:visible;mso-wrap-style:square;mso-wrap-distance-left:9pt;mso-wrap-distance-top:0;mso-wrap-distance-right:9pt;mso-wrap-distance-bottom:0;mso-position-horizontal:absolute;mso-position-horizontal-relative:text;mso-position-vertical:absolute;mso-position-vertical-relative:text;v-text-anchor:middle" o:gfxdata="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" adj="15243" fillcolor="#4472c4 [3204]" strokecolor="#1f3763 [1604]" strokeweight="1pt"/>
+            </w:pict>
+          </mc:Fallback>
+        </mc:AlternateContent>
+      </w:r>
+      <w:r>
+        <w:rPr>
+          <w:color w:val="000000" w:themeColor="text1"/>
+        </w:rPr>
+        <w:drawing>
+          <wp:inline distT="0" distB="0" distL="0" distR="0" wp14:anchorId="49B1AD4A" wp14:editId="7020F129">
+            <wp:extent cx="1188241" cy="1092373"/>
+            <wp:effectExtent l="0" t="0" r="0" b="0"/>
+            <wp:docPr id="31" name="Picture 31"/>
+            <wp:cNvGraphicFramePr>
+              <a:graphicFrameLocks xmlns:a="http://schemas.openxmlformats.org/drawingml/2006/main" noChangeAspect="1"/>
+            </wp:cNvGraphicFramePr>
+            <a:graphic xmlns:a="http://schemas.openxmlformats.org/drawingml/2006/main">
+              <a:graphicData uri="http://schemas.openxmlformats.org/drawingml/2006/picture">
+                <pic:pic xmlns:pic="http://schemas.openxmlformats.org/drawingml/2006/picture">
+                  <pic:nvPicPr>
+                    <pic:cNvPr id="1" name=""/>
+                    <pic:cNvPicPr/>
+                  </pic:nvPicPr>
+                  <pic:blipFill rotWithShape="1">
+                    <a:blip r:embed="rId31"/>
+                    <a:srcRect l="935" r="51545" b="4034"/>
+                    <a:stretch/>
+                  </pic:blipFill>
+                  <pic:spPr bwMode="auto">
+                    <a:xfrm>
+                      <a:off x="0" y="0"/>
+                      <a:ext cx="1213213" cy="1115331"/>
+                    </a:xfrm>
+                    <a:prstGeom prst="rect">
+                      <a:avLst/>
+                    </a:prstGeom>
+                    <a:ln>
+                      <a:noFill/>
+                    </a:ln>
+                    <a:extLst>
+                      <a:ext uri="{53640926-AAD7-44D8-BBD7-CCE9431645EC}">
+                        <a14:shadowObscured xmlns:a14="http://schemas.microsoft.com/office/drawing/2010/main"/>
+                      </a:ext>
+                    </a:extLst>
+                  </pic:spPr>
+                </pic:pic>
+              </a:graphicData>
+            </a:graphic>
+          </wp:inline>
+        </w:drawing>
+      </w:r>
+      <w:r>
+        <w:rPr>
+          <w:color w:val="000000" w:themeColor="text1"/>
+        </w:rPr>
+        <w:t xml:space="preserve"> </w:t>
+      </w:r>
+      <w:r>
+        <w:rPr>
+          <w:color w:val="000000" w:themeColor="text1"/>
+        </w:rPr>
+        <w:t xml:space="preserve">      </w:t>
+      </w:r>
+      <w:r>
+        <w:rPr>
+          <w:color w:val="000000" w:themeColor="text1"/>
+        </w:rPr>
+        <w:drawing>
+          <wp:inline distT="0" distB="0" distL="0" distR="0" wp14:anchorId="37D82815" wp14:editId="5DD928E8">
+            <wp:extent cx="1200647" cy="1104405"/>
+            <wp:effectExtent l="0" t="0" r="0" b="635"/>
+            <wp:docPr id="32" name="Picture 32"/>
+            <wp:cNvGraphicFramePr>
+              <a:graphicFrameLocks xmlns:a="http://schemas.openxmlformats.org/drawingml/2006/main" noChangeAspect="1"/>
+            </wp:cNvGraphicFramePr>
+            <a:graphic xmlns:a="http://schemas.openxmlformats.org/drawingml/2006/main">
+              <a:graphicData uri="http://schemas.openxmlformats.org/drawingml/2006/picture">
+                <pic:pic xmlns:pic="http://schemas.openxmlformats.org/drawingml/2006/picture">
+                  <pic:nvPicPr>
+                    <pic:cNvPr id="1" name=""/>
+                    <pic:cNvPicPr/>
+                  </pic:nvPicPr>
+                  <pic:blipFill rotWithShape="1">
+                    <a:blip r:embed="rId31"/>
+                    <a:srcRect l="51571" r="937" b="4034"/>
+                    <a:stretch/>
+                  </pic:blipFill>
+                  <pic:spPr bwMode="auto">
+                    <a:xfrm>
+                      <a:off x="0" y="0"/>
+                      <a:ext cx="1244078" cy="1144355"/>
+                    </a:xfrm>
+                    <a:prstGeom prst="rect">
+                      <a:avLst/>
+                    </a:prstGeom>
+                    <a:ln>
+                      <a:noFill/>
+                    </a:ln>
+                    <a:extLst>
+                      <a:ext uri="{53640926-AAD7-44D8-BBD7-CCE9431645EC}">
+                        <a14:shadowObscured xmlns:a14="http://schemas.microsoft.com/office/drawing/2010/main"/>
+                      </a:ext>
+                    </a:extLst>
+                  </pic:spPr>
+                </pic:pic>
+              </a:graphicData>
+            </a:graphic>
+          </wp:inline>
+        </w:drawing>
+      </w:r>
+      <w:r>
+        <w:rPr>
+          <w:color w:val="000000" w:themeColor="text1"/>
+        </w:rPr>
+        <w:t xml:space="preserve"> </w:t>
+      </w:r>
+      <w:r>
+        <w:rPr>
+          <w:color w:val="000000" w:themeColor="text1"/>
+        </w:rPr>
+        <w:t xml:space="preserve">       </w:t>
+      </w:r>
+      <w:r>
+        <w:rPr>
+          <w:color w:val="000000" w:themeColor="text1"/>
+        </w:rPr>
+        <w:drawing>
+          <wp:inline distT="0" distB="0" distL="0" distR="0" wp14:anchorId="56E645D8" wp14:editId="035C7CB1">
+            <wp:extent cx="1208599" cy="1114209"/>
+            <wp:effectExtent l="0" t="0" r="0" b="0"/>
+            <wp:docPr id="33" name="Picture 33"/>
+            <wp:cNvGraphicFramePr>
+              <a:graphicFrameLocks xmlns:a="http://schemas.openxmlformats.org/drawingml/2006/main" noChangeAspect="1"/>
+            </wp:cNvGraphicFramePr>
+            <a:graphic xmlns:a="http://schemas.openxmlformats.org/drawingml/2006/main">
+              <a:graphicData uri="http://schemas.openxmlformats.org/drawingml/2006/picture">
+                <pic:pic xmlns:pic="http://schemas.openxmlformats.org/drawingml/2006/picture">
+                  <pic:nvPicPr>
+                    <pic:cNvPr id="1" name=""/>
+                    <pic:cNvPicPr/>
+                  </pic:nvPicPr>
+                  <pic:blipFill rotWithShape="1">
+                    <a:blip r:embed="rId32"/>
+                    <a:srcRect l="51035" r="1758" b="4855"/>
+                    <a:stretch/>
+                  </pic:blipFill>
+                  <pic:spPr bwMode="auto">
+                    <a:xfrm>
+                      <a:off x="0" y="0"/>
+                      <a:ext cx="1264413" cy="1165664"/>
+                    </a:xfrm>
+                    <a:prstGeom prst="rect">
+                      <a:avLst/>
+                    </a:prstGeom>
+                    <a:ln>
+                      <a:noFill/>
+                    </a:ln>
+                    <a:extLst>
+                      <a:ext uri="{53640926-AAD7-44D8-BBD7-CCE9431645EC}">
+                        <a14:shadowObscured xmlns:a14="http://schemas.microsoft.com/office/drawing/2010/main"/>
+                      </a:ext>
+                    </a:extLst>
+                  </pic:spPr>
+                </pic:pic>
+              </a:graphicData>
+            </a:graphic>
+          </wp:inline>
+        </w:drawing>
+      </w:r>
+    </w:p>
+    <w:p>
+      <w:pPr>
+        <w:tabs>
+          <w:tab w:val="left" w:pos="2899"/>
+        </w:tabs>
+        <w:rPr>
+          <w:color w:val="000000" w:themeColor="text1"/>
+        </w:rPr>
+      </w:pPr>
+      <w:r>
+        <w:rPr>
+          <w:noProof/>
+          <w:color w:val="000000" w:themeColor="text1"/>
+        </w:rPr>
+        <mc:AlternateContent>
+          <mc:Choice Requires="wps">
+            <w:drawing>
+              <wp:anchor distT="45720" distB="45720" distL="114300" distR="114300" simplePos="0" relativeHeight="251663360" behindDoc="0" locked="0" layoutInCell="1" allowOverlap="1" wp14:anchorId="21D0CB78" wp14:editId="403B3F57">
+                <wp:simplePos x="0" y="0"/>
+                <wp:positionH relativeFrom="column">
+                  <wp:posOffset>3521075</wp:posOffset>
+                </wp:positionH>
+                <wp:positionV relativeFrom="paragraph">
+                  <wp:posOffset>1905</wp:posOffset>
+                </wp:positionV>
+                <wp:extent cx="1311910" cy="294005"/>
+                <wp:effectExtent l="0" t="0" r="21590" b="10795"/>
+                <wp:wrapSquare wrapText="bothSides"/>
+                <wp:docPr id="36" name="Text Box 2"/>
+                <wp:cNvGraphicFramePr>
+                  <a:graphicFrameLocks xmlns:a="http://schemas.openxmlformats.org/drawingml/2006/main"/>
+                </wp:cNvGraphicFramePr>
+                <a:graphic xmlns:a="http://schemas.openxmlformats.org/drawingml/2006/main">
+                  <a:graphicData uri="http://schemas.microsoft.com/office/word/2010/wordprocessingShape">
+                    <wps:wsp>
+                      <wps:cNvSpPr txBox="1">
+                        <a:spLocks noChangeArrowheads="1"/>
+                      </wps:cNvSpPr>
+                      <wps:spPr bwMode="auto">
+                        <a:xfrm>
+                          <a:off x="0" y="0"/>
+                          <a:ext cx="1311910" cy="294005"/>
+                        </a:xfrm>
+                        <a:prstGeom prst="rect">
+                          <a:avLst/>
+                        </a:prstGeom>
+                        <a:solidFill>
+                          <a:srgbClr val="FFFFFF"/>
+                        </a:solidFill>
+                        <a:ln w="9525">
+                          <a:solidFill>
+                            <a:srgbClr val="000000"/>
+                          </a:solidFill>
+                          <a:miter lim="800000"/>
+                          <a:headEnd/>
+                          <a:tailEnd/>
+                        </a:ln>
+                      </wps:spPr>
+                      <wps:txbx>
+                        <w:txbxContent>
+                          <w:p>
+                            <w:pPr>
+                              <w:tabs>
+                                <w:tab w:val="left" w:pos="2899"/>
+                              </w:tabs>
+                              <w:rPr>
+                                <w:color w:val="000000" w:themeColor="text1"/>
+                              </w:rPr>
+                            </w:pPr>
+                            <w:r>
+                              <w:rPr>
+                                <w:color w:val="000000" w:themeColor="text1"/>
+                              </w:rPr>
+                              <w:t>And then the policy</w:t>
+                            </w:r>
+                          </w:p>
+                          <w:p/>
+                        </w:txbxContent>
+                      </wps:txbx>
+                      <wps:bodyPr rot="0" vert="horz" wrap="square" lIns="91440" tIns="45720" rIns="91440" bIns="45720" anchor="t" anchorCtr="0">
+                        <a:noAutofit/>
+                      </wps:bodyPr>
+                    </wps:wsp>
+                  </a:graphicData>
+                </a:graphic>
+                <wp14:sizeRelH relativeFrom="margin">
+                  <wp14:pctWidth>0</wp14:pctWidth>
+                </wp14:sizeRelH>
+                <wp14:sizeRelV relativeFrom="margin">
+                  <wp14:pctHeight>0</wp14:pctHeight>
+                </wp14:sizeRelV>
+              </wp:anchor>
+            </w:drawing>
+          </mc:Choice>
+          <mc:Fallback>
+            <w:pict>
+              <v:shapetype w14:anchorId="21D0CB78" id="_x0000_t202" coordsize="21600,21600" o:spt="202" path="m,l,21600r21600,l21600,xe">
+                <v:stroke joinstyle="miter"/>
+                <v:path gradientshapeok="t" o:connecttype="rect"/>
+              </v:shapetype>
+              <v:shape id="Text Box 2" o:spid="_x0000_s1026" type="#_x0000_t202" style="position:absolute;margin-left:277.25pt;margin-top:.15pt;width:103.3pt;height:23.15pt;z-index:251663360;visibility:visible;mso-wrap-style:square;mso-width-percent:0;mso-height-percent:0;mso-wrap-distance-left:9pt;mso-wrap-distance-top:3.6pt;mso-wrap-distance-right:9pt;mso-wrap-distance-bottom:3.6pt;mso-position-horizontal:absolute;mso-position-horizontal-relative:text;mso-position-vertical:absolute;mso-position-vertical-relative:text;mso-width-percent:0;mso-height-percent:0;mso-width-relative:margin;mso-height-relative:margin;v-text-anchor:top" o:gfxdata="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">
+                <v:textbox>
+                  <w:txbxContent>
+                    <w:p>
+                      <w:pPr>
+                        <w:tabs>
+                          <w:tab w:val="left" w:pos="2899"/>
+                        </w:tabs>
+                        <w:rPr>
+                          <w:color w:val="000000" w:themeColor="text1"/>
+                        </w:rPr>
+                      </w:pPr>
+                      <w:r>
+                        <w:rPr>
+                          <w:color w:val="000000" w:themeColor="text1"/>
+                        </w:rPr>
+                        <w:t>And then the policy</w:t>
+                      </w:r>
+                    </w:p>
+                    <w:p/>
+                  </w:txbxContent>
+                </v:textbox>
+                <w10:wrap type="square"/>
+              </v:shape>
+            </w:pict>
+          </mc:Fallback>
+        </mc:AlternateContent>
+      </w:r>
+      <w:r>
+        <w:rPr>
+          <w:noProof/>
+          <w:color w:val="000000" w:themeColor="text1"/>
+        </w:rPr>
+        <mc:AlternateContent>
+          <mc:Choice Requires="wps">
+            <w:drawing>
+              <wp:anchor distT="45720" distB="45720" distL="114300" distR="114300" simplePos="0" relativeHeight="251661312" behindDoc="0" locked="0" layoutInCell="1" allowOverlap="1" wp14:anchorId="589CB4E4" wp14:editId="5A871615">
+                <wp:simplePos x="0" y="0"/>
+                <wp:positionH relativeFrom="column">
+                  <wp:posOffset>1446530</wp:posOffset>
+                </wp:positionH>
+                <wp:positionV relativeFrom="paragraph">
+                  <wp:posOffset>13970</wp:posOffset>
+                </wp:positionV>
+                <wp:extent cx="2019300" cy="294005"/>
+                <wp:effectExtent l="0" t="0" r="19050" b="10795"/>
+                <wp:wrapSquare wrapText="bothSides"/>
+                <wp:docPr id="217" name="Text Box 2"/>
+                <wp:cNvGraphicFramePr>
+                  <a:graphicFrameLocks xmlns:a="http://schemas.openxmlformats.org/drawingml/2006/main"/>
+                </wp:cNvGraphicFramePr>
+                <a:graphic xmlns:a="http://schemas.openxmlformats.org/drawingml/2006/main">
+                  <a:graphicData uri="http://schemas.microsoft.com/office/word/2010/wordprocessingShape">
+                    <wps:wsp>
+                      <wps:cNvSpPr txBox="1">
+                        <a:spLocks noChangeArrowheads="1"/>
+                      </wps:cNvSpPr>
+                      <wps:spPr bwMode="auto">
+                        <a:xfrm>
+                          <a:off x="0" y="0"/>
+                          <a:ext cx="2019300" cy="294005"/>
+                        </a:xfrm>
+                        <a:prstGeom prst="rect">
+                          <a:avLst/>
+                        </a:prstGeom>
+                        <a:solidFill>
+                          <a:srgbClr val="FFFFFF"/>
+                        </a:solidFill>
+                        <a:ln w="9525">
+                          <a:solidFill>
+                            <a:srgbClr val="000000"/>
+                          </a:solidFill>
+                          <a:miter lim="800000"/>
+                          <a:headEnd/>
+                          <a:tailEnd/>
+                        </a:ln>
+                      </wps:spPr>
+                      <wps:txbx>
+                        <w:txbxContent>
+                          <w:p>
+                            <w:pPr>
+                              <w:tabs>
+                                <w:tab w:val="left" w:pos="2899"/>
+                              </w:tabs>
+                              <w:rPr>
+                                <w:color w:val="000000" w:themeColor="text1"/>
+                              </w:rPr>
+                            </w:pPr>
+                            <w:r>
+                              <w:rPr>
+                                <w:color w:val="000000" w:themeColor="text1"/>
+                              </w:rPr>
+                              <w:t>and then turn it into the utilities</w:t>
+                            </w:r>
+                          </w:p>
+                          <w:p/>
+                        </w:txbxContent>
+                      </wps:txbx>
+                      <wps:bodyPr rot="0" vert="horz" wrap="square" lIns="91440" tIns="45720" rIns="91440" bIns="45720" anchor="t" anchorCtr="0">
+                        <a:noAutofit/>
+                      </wps:bodyPr>
+                    </wps:wsp>
+                  </a:graphicData>
+                </a:graphic>
+                <wp14:sizeRelH relativeFrom="margin">
+                  <wp14:pctWidth>0</wp14:pctWidth>
+                </wp14:sizeRelH>
+                <wp14:sizeRelV relativeFrom="margin">
+                  <wp14:pctHeight>0</wp14:pctHeight>
+                </wp14:sizeRelV>
+              </wp:anchor>
+            </w:drawing>
+          </mc:Choice>
+          <mc:Fallback>
+            <w:pict>
+              <v:shape w14:anchorId="589CB4E4" id="_x0000_s1027" type="#_x0000_t202" style="position:absolute;margin-left:113.9pt;margin-top:1.1pt;width:159pt;height:23.15pt;z-index:251661312;visibility:visible;mso-wrap-style:square;mso-width-percent:0;mso-height-percent:0;mso-wrap-distance-left:9pt;mso-wrap-distance-top:3.6pt;mso-wrap-distance-right:9pt;mso-wrap-distance-bottom:3.6pt;mso-position-horizontal:absolute;mso-position-horizontal-relative:text;mso-position-vertical:absolute;mso-position-vertical-relative:text;mso-width-percent:0;mso-height-percent:0;mso-width-relative:margin;mso-height-relative:margin;v-text-anchor:top" o:gfxdata="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">
+                <v:textbox>
+                  <w:txbxContent>
+                    <w:p>
+                      <w:pPr>
+                        <w:tabs>
+                          <w:tab w:val="left" w:pos="2899"/>
+                        </w:tabs>
+                        <w:rPr>
+                          <w:color w:val="000000" w:themeColor="text1"/>
+                        </w:rPr>
+                      </w:pPr>
+                      <w:r>
+                        <w:rPr>
+                          <w:color w:val="000000" w:themeColor="text1"/>
+                        </w:rPr>
+                        <w:t>and then turn it into the utilities</w:t>
+                      </w:r>
+                    </w:p>
+                    <w:p/>
+                  </w:txbxContent>
+                </v:textbox>
+                <w10:wrap type="square"/>
+              </v:shape>
+            </w:pict>
+          </mc:Fallback>
+        </mc:AlternateContent>
+      </w:r>
+    </w:p>
+    <w:p>
+      <w:pPr>
+        <w:tabs>
+          <w:tab w:val="left" w:pos="2899"/>
+        </w:tabs>
+        <w:rPr>
+          <w:color w:val="000000" w:themeColor="text1"/>
+        </w:rPr>
+      </w:pPr>
+    </w:p>
+    <w:p>
+      <w:pPr>
+        <w:tabs>
+          <w:tab w:val="left" w:pos="2899"/>
+        </w:tabs>
+        <w:rPr>
+          <w:color w:val="000000" w:themeColor="text1"/>
+        </w:rPr>
+      </w:pPr>
     </w:p>
     <w:sectPr>
       <w:pgSz w:w="11906" w:h="16838"/>
@@ -812,9 +4431,574 @@
     </w:lvl>
   </w:abstractNum>
   <w:abstractNum w:abstractNumId="1" w15:restartNumberingAfterBreak="0">
+    <w:nsid w:val="222070C3"/>
+    <w:multiLevelType w:val="hybridMultilevel"/>
+    <w:tmpl w:val="65F84A18"/>
+    <w:lvl w:ilvl="0" w:tplc="08090001">
+      <w:start w:val="1"/>
+      <w:numFmt w:val="bullet"/>
+      <w:lvlText w:val=""/>
+      <w:lvlJc w:val="left"/>
+      <w:pPr>
+        <w:ind w:left="720" w:hanging="360"/>
+      </w:pPr>
+      <w:rPr>
+        <w:rFonts w:ascii="Symbol" w:hAnsi="Symbol" w:hint="default"/>
+      </w:rPr>
+    </w:lvl>
+    <w:lvl w:ilvl="1" w:tplc="08090003" w:tentative="1">
+      <w:start w:val="1"/>
+      <w:numFmt w:val="bullet"/>
+      <w:lvlText w:val="o"/>
+      <w:lvlJc w:val="left"/>
+      <w:pPr>
+        <w:ind w:left="1440" w:hanging="360"/>
+      </w:pPr>
+      <w:rPr>
+        <w:rFonts w:ascii="Courier New" w:hAnsi="Courier New" w:cs="Courier New" w:hint="default"/>
+      </w:rPr>
+    </w:lvl>
+    <w:lvl w:ilvl="2" w:tplc="08090005" w:tentative="1">
+      <w:start w:val="1"/>
+      <w:numFmt w:val="bullet"/>
+      <w:lvlText w:val=""/>
+      <w:lvlJc w:val="left"/>
+      <w:pPr>
+        <w:ind w:left="2160" w:hanging="360"/>
+      </w:pPr>
+      <w:rPr>
+        <w:rFonts w:ascii="Wingdings" w:hAnsi="Wingdings" w:hint="default"/>
+      </w:rPr>
+    </w:lvl>
+    <w:lvl w:ilvl="3" w:tplc="08090001" w:tentative="1">
+      <w:start w:val="1"/>
+      <w:numFmt w:val="bullet"/>
+      <w:lvlText w:val=""/>
+      <w:lvlJc w:val="left"/>
+      <w:pPr>
+        <w:ind w:left="2880" w:hanging="360"/>
+      </w:pPr>
+      <w:rPr>
+        <w:rFonts w:ascii="Symbol" w:hAnsi="Symbol" w:hint="default"/>
+      </w:rPr>
+    </w:lvl>
+    <w:lvl w:ilvl="4" w:tplc="08090003" w:tentative="1">
+      <w:start w:val="1"/>
+      <w:numFmt w:val="bullet"/>
+      <w:lvlText w:val="o"/>
+      <w:lvlJc w:val="left"/>
+      <w:pPr>
+        <w:ind w:left="3600" w:hanging="360"/>
+      </w:pPr>
+      <w:rPr>
+        <w:rFonts w:ascii="Courier New" w:hAnsi="Courier New" w:cs="Courier New" w:hint="default"/>
+      </w:rPr>
+    </w:lvl>
+    <w:lvl w:ilvl="5" w:tplc="08090005" w:tentative="1">
+      <w:start w:val="1"/>
+      <w:numFmt w:val="bullet"/>
+      <w:lvlText w:val=""/>
+      <w:lvlJc w:val="left"/>
+      <w:pPr>
+        <w:ind w:left="4320" w:hanging="360"/>
+      </w:pPr>
+      <w:rPr>
+        <w:rFonts w:ascii="Wingdings" w:hAnsi="Wingdings" w:hint="default"/>
+      </w:rPr>
+    </w:lvl>
+    <w:lvl w:ilvl="6" w:tplc="08090001" w:tentative="1">
+      <w:start w:val="1"/>
+      <w:numFmt w:val="bullet"/>
+      <w:lvlText w:val=""/>
+      <w:lvlJc w:val="left"/>
+      <w:pPr>
+        <w:ind w:left="5040" w:hanging="360"/>
+      </w:pPr>
+      <w:rPr>
+        <w:rFonts w:ascii="Symbol" w:hAnsi="Symbol" w:hint="default"/>
+      </w:rPr>
+    </w:lvl>
+    <w:lvl w:ilvl="7" w:tplc="08090003" w:tentative="1">
+      <w:start w:val="1"/>
+      <w:numFmt w:val="bullet"/>
+      <w:lvlText w:val="o"/>
+      <w:lvlJc w:val="left"/>
+      <w:pPr>
+        <w:ind w:left="5760" w:hanging="360"/>
+      </w:pPr>
+      <w:rPr>
+        <w:rFonts w:ascii="Courier New" w:hAnsi="Courier New" w:cs="Courier New" w:hint="default"/>
+      </w:rPr>
+    </w:lvl>
+    <w:lvl w:ilvl="8" w:tplc="08090005" w:tentative="1">
+      <w:start w:val="1"/>
+      <w:numFmt w:val="bullet"/>
+      <w:lvlText w:val=""/>
+      <w:lvlJc w:val="left"/>
+      <w:pPr>
+        <w:ind w:left="6480" w:hanging="360"/>
+      </w:pPr>
+      <w:rPr>
+        <w:rFonts w:ascii="Wingdings" w:hAnsi="Wingdings" w:hint="default"/>
+      </w:rPr>
+    </w:lvl>
+  </w:abstractNum>
+  <w:abstractNum w:abstractNumId="2" w15:restartNumberingAfterBreak="0">
+    <w:nsid w:val="23397E38"/>
+    <w:multiLevelType w:val="hybridMultilevel"/>
+    <w:tmpl w:val="DFA66284"/>
+    <w:lvl w:ilvl="0" w:tplc="08090001">
+      <w:start w:val="1"/>
+      <w:numFmt w:val="bullet"/>
+      <w:lvlText w:val=""/>
+      <w:lvlJc w:val="left"/>
+      <w:pPr>
+        <w:ind w:left="720" w:hanging="360"/>
+      </w:pPr>
+      <w:rPr>
+        <w:rFonts w:ascii="Symbol" w:hAnsi="Symbol" w:hint="default"/>
+      </w:rPr>
+    </w:lvl>
+    <w:lvl w:ilvl="1" w:tplc="08090003" w:tentative="1">
+      <w:start w:val="1"/>
+      <w:numFmt w:val="bullet"/>
+      <w:lvlText w:val="o"/>
+      <w:lvlJc w:val="left"/>
+      <w:pPr>
+        <w:ind w:left="1440" w:hanging="360"/>
+      </w:pPr>
+      <w:rPr>
+        <w:rFonts w:ascii="Courier New" w:hAnsi="Courier New" w:cs="Courier New" w:hint="default"/>
+      </w:rPr>
+    </w:lvl>
+    <w:lvl w:ilvl="2" w:tplc="08090005" w:tentative="1">
+      <w:start w:val="1"/>
+      <w:numFmt w:val="bullet"/>
+      <w:lvlText w:val=""/>
+      <w:lvlJc w:val="left"/>
+      <w:pPr>
+        <w:ind w:left="2160" w:hanging="360"/>
+      </w:pPr>
+      <w:rPr>
+        <w:rFonts w:ascii="Wingdings" w:hAnsi="Wingdings" w:hint="default"/>
+      </w:rPr>
+    </w:lvl>
+    <w:lvl w:ilvl="3" w:tplc="08090001" w:tentative="1">
+      <w:start w:val="1"/>
+      <w:numFmt w:val="bullet"/>
+      <w:lvlText w:val=""/>
+      <w:lvlJc w:val="left"/>
+      <w:pPr>
+        <w:ind w:left="2880" w:hanging="360"/>
+      </w:pPr>
+      <w:rPr>
+        <w:rFonts w:ascii="Symbol" w:hAnsi="Symbol" w:hint="default"/>
+      </w:rPr>
+    </w:lvl>
+    <w:lvl w:ilvl="4" w:tplc="08090003" w:tentative="1">
+      <w:start w:val="1"/>
+      <w:numFmt w:val="bullet"/>
+      <w:lvlText w:val="o"/>
+      <w:lvlJc w:val="left"/>
+      <w:pPr>
+        <w:ind w:left="3600" w:hanging="360"/>
+      </w:pPr>
+      <w:rPr>
+        <w:rFonts w:ascii="Courier New" w:hAnsi="Courier New" w:cs="Courier New" w:hint="default"/>
+      </w:rPr>
+    </w:lvl>
+    <w:lvl w:ilvl="5" w:tplc="08090005" w:tentative="1">
+      <w:start w:val="1"/>
+      <w:numFmt w:val="bullet"/>
+      <w:lvlText w:val=""/>
+      <w:lvlJc w:val="left"/>
+      <w:pPr>
+        <w:ind w:left="4320" w:hanging="360"/>
+      </w:pPr>
+      <w:rPr>
+        <w:rFonts w:ascii="Wingdings" w:hAnsi="Wingdings" w:hint="default"/>
+      </w:rPr>
+    </w:lvl>
+    <w:lvl w:ilvl="6" w:tplc="08090001" w:tentative="1">
+      <w:start w:val="1"/>
+      <w:numFmt w:val="bullet"/>
+      <w:lvlText w:val=""/>
+      <w:lvlJc w:val="left"/>
+      <w:pPr>
+        <w:ind w:left="5040" w:hanging="360"/>
+      </w:pPr>
+      <w:rPr>
+        <w:rFonts w:ascii="Symbol" w:hAnsi="Symbol" w:hint="default"/>
+      </w:rPr>
+    </w:lvl>
+    <w:lvl w:ilvl="7" w:tplc="08090003" w:tentative="1">
+      <w:start w:val="1"/>
+      <w:numFmt w:val="bullet"/>
+      <w:lvlText w:val="o"/>
+      <w:lvlJc w:val="left"/>
+      <w:pPr>
+        <w:ind w:left="5760" w:hanging="360"/>
+      </w:pPr>
+      <w:rPr>
+        <w:rFonts w:ascii="Courier New" w:hAnsi="Courier New" w:cs="Courier New" w:hint="default"/>
+      </w:rPr>
+    </w:lvl>
+    <w:lvl w:ilvl="8" w:tplc="08090005" w:tentative="1">
+      <w:start w:val="1"/>
+      <w:numFmt w:val="bullet"/>
+      <w:lvlText w:val=""/>
+      <w:lvlJc w:val="left"/>
+      <w:pPr>
+        <w:ind w:left="6480" w:hanging="360"/>
+      </w:pPr>
+      <w:rPr>
+        <w:rFonts w:ascii="Wingdings" w:hAnsi="Wingdings" w:hint="default"/>
+      </w:rPr>
+    </w:lvl>
+  </w:abstractNum>
+  <w:abstractNum w:abstractNumId="3" w15:restartNumberingAfterBreak="0">
+    <w:nsid w:val="2DBB1414"/>
+    <w:multiLevelType w:val="hybridMultilevel"/>
+    <w:tmpl w:val="D53E4DD4"/>
+    <w:lvl w:ilvl="0" w:tplc="08090001">
+      <w:start w:val="1"/>
+      <w:numFmt w:val="bullet"/>
+      <w:lvlText w:val=""/>
+      <w:lvlJc w:val="left"/>
+      <w:pPr>
+        <w:ind w:left="720" w:hanging="360"/>
+      </w:pPr>
+      <w:rPr>
+        <w:rFonts w:ascii="Symbol" w:hAnsi="Symbol" w:hint="default"/>
+      </w:rPr>
+    </w:lvl>
+    <w:lvl w:ilvl="1" w:tplc="08090003" w:tentative="1">
+      <w:start w:val="1"/>
+      <w:numFmt w:val="bullet"/>
+      <w:lvlText w:val="o"/>
+      <w:lvlJc w:val="left"/>
+      <w:pPr>
+        <w:ind w:left="1440" w:hanging="360"/>
+      </w:pPr>
+      <w:rPr>
+        <w:rFonts w:ascii="Courier New" w:hAnsi="Courier New" w:cs="Courier New" w:hint="default"/>
+      </w:rPr>
+    </w:lvl>
+    <w:lvl w:ilvl="2" w:tplc="08090005" w:tentative="1">
+      <w:start w:val="1"/>
+      <w:numFmt w:val="bullet"/>
+      <w:lvlText w:val=""/>
+      <w:lvlJc w:val="left"/>
+      <w:pPr>
+        <w:ind w:left="2160" w:hanging="360"/>
+      </w:pPr>
+      <w:rPr>
+        <w:rFonts w:ascii="Wingdings" w:hAnsi="Wingdings" w:hint="default"/>
+      </w:rPr>
+    </w:lvl>
+    <w:lvl w:ilvl="3" w:tplc="08090001" w:tentative="1">
+      <w:start w:val="1"/>
+      <w:numFmt w:val="bullet"/>
+      <w:lvlText w:val=""/>
+      <w:lvlJc w:val="left"/>
+      <w:pPr>
+        <w:ind w:left="2880" w:hanging="360"/>
+      </w:pPr>
+      <w:rPr>
+        <w:rFonts w:ascii="Symbol" w:hAnsi="Symbol" w:hint="default"/>
+      </w:rPr>
+    </w:lvl>
+    <w:lvl w:ilvl="4" w:tplc="08090003" w:tentative="1">
+      <w:start w:val="1"/>
+      <w:numFmt w:val="bullet"/>
+      <w:lvlText w:val="o"/>
+      <w:lvlJc w:val="left"/>
+      <w:pPr>
+        <w:ind w:left="3600" w:hanging="360"/>
+      </w:pPr>
+      <w:rPr>
+        <w:rFonts w:ascii="Courier New" w:hAnsi="Courier New" w:cs="Courier New" w:hint="default"/>
+      </w:rPr>
+    </w:lvl>
+    <w:lvl w:ilvl="5" w:tplc="08090005" w:tentative="1">
+      <w:start w:val="1"/>
+      <w:numFmt w:val="bullet"/>
+      <w:lvlText w:val=""/>
+      <w:lvlJc w:val="left"/>
+      <w:pPr>
+        <w:ind w:left="4320" w:hanging="360"/>
+      </w:pPr>
+      <w:rPr>
+        <w:rFonts w:ascii="Wingdings" w:hAnsi="Wingdings" w:hint="default"/>
+      </w:rPr>
+    </w:lvl>
+    <w:lvl w:ilvl="6" w:tplc="08090001" w:tentative="1">
+      <w:start w:val="1"/>
+      <w:numFmt w:val="bullet"/>
+      <w:lvlText w:val=""/>
+      <w:lvlJc w:val="left"/>
+      <w:pPr>
+        <w:ind w:left="5040" w:hanging="360"/>
+      </w:pPr>
+      <w:rPr>
+        <w:rFonts w:ascii="Symbol" w:hAnsi="Symbol" w:hint="default"/>
+      </w:rPr>
+    </w:lvl>
+    <w:lvl w:ilvl="7" w:tplc="08090003" w:tentative="1">
+      <w:start w:val="1"/>
+      <w:numFmt w:val="bullet"/>
+      <w:lvlText w:val="o"/>
+      <w:lvlJc w:val="left"/>
+      <w:pPr>
+        <w:ind w:left="5760" w:hanging="360"/>
+      </w:pPr>
+      <w:rPr>
+        <w:rFonts w:ascii="Courier New" w:hAnsi="Courier New" w:cs="Courier New" w:hint="default"/>
+      </w:rPr>
+    </w:lvl>
+    <w:lvl w:ilvl="8" w:tplc="08090005" w:tentative="1">
+      <w:start w:val="1"/>
+      <w:numFmt w:val="bullet"/>
+      <w:lvlText w:val=""/>
+      <w:lvlJc w:val="left"/>
+      <w:pPr>
+        <w:ind w:left="6480" w:hanging="360"/>
+      </w:pPr>
+      <w:rPr>
+        <w:rFonts w:ascii="Wingdings" w:hAnsi="Wingdings" w:hint="default"/>
+      </w:rPr>
+    </w:lvl>
+  </w:abstractNum>
+  <w:abstractNum w:abstractNumId="4" w15:restartNumberingAfterBreak="0">
     <w:nsid w:val="4E3F168B"/>
     <w:multiLevelType w:val="hybridMultilevel"/>
     <w:tmpl w:val="EE084ED8"/>
+    <w:lvl w:ilvl="0" w:tplc="08090001">
+      <w:start w:val="1"/>
+      <w:numFmt w:val="bullet"/>
+      <w:lvlText w:val=""/>
+      <w:lvlJc w:val="left"/>
+      <w:pPr>
+        <w:ind w:left="720" w:hanging="360"/>
+      </w:pPr>
+      <w:rPr>
+        <w:rFonts w:ascii="Symbol" w:hAnsi="Symbol" w:hint="default"/>
+      </w:rPr>
+    </w:lvl>
+    <w:lvl w:ilvl="1" w:tplc="08090003" w:tentative="1">
+      <w:start w:val="1"/>
+      <w:numFmt w:val="bullet"/>
+      <w:lvlText w:val="o"/>
+      <w:lvlJc w:val="left"/>
+      <w:pPr>
+        <w:ind w:left="1440" w:hanging="360"/>
+      </w:pPr>
+      <w:rPr>
+        <w:rFonts w:ascii="Courier New" w:hAnsi="Courier New" w:cs="Courier New" w:hint="default"/>
+      </w:rPr>
+    </w:lvl>
+    <w:lvl w:ilvl="2" w:tplc="08090005" w:tentative="1">
+      <w:start w:val="1"/>
+      <w:numFmt w:val="bullet"/>
+      <w:lvlText w:val=""/>
+      <w:lvlJc w:val="left"/>
+      <w:pPr>
+        <w:ind w:left="2160" w:hanging="360"/>
+      </w:pPr>
+      <w:rPr>
+        <w:rFonts w:ascii="Wingdings" w:hAnsi="Wingdings" w:hint="default"/>
+      </w:rPr>
+    </w:lvl>
+    <w:lvl w:ilvl="3" w:tplc="08090001" w:tentative="1">
+      <w:start w:val="1"/>
+      <w:numFmt w:val="bullet"/>
+      <w:lvlText w:val=""/>
+      <w:lvlJc w:val="left"/>
+      <w:pPr>
+        <w:ind w:left="2880" w:hanging="360"/>
+      </w:pPr>
+      <w:rPr>
+        <w:rFonts w:ascii="Symbol" w:hAnsi="Symbol" w:hint="default"/>
+      </w:rPr>
+    </w:lvl>
+    <w:lvl w:ilvl="4" w:tplc="08090003" w:tentative="1">
+      <w:start w:val="1"/>
+      <w:numFmt w:val="bullet"/>
+      <w:lvlText w:val="o"/>
+      <w:lvlJc w:val="left"/>
+      <w:pPr>
+        <w:ind w:left="3600" w:hanging="360"/>
+      </w:pPr>
+      <w:rPr>
+        <w:rFonts w:ascii="Courier New" w:hAnsi="Courier New" w:cs="Courier New" w:hint="default"/>
+      </w:rPr>
+    </w:lvl>
+    <w:lvl w:ilvl="5" w:tplc="08090005" w:tentative="1">
+      <w:start w:val="1"/>
+      <w:numFmt w:val="bullet"/>
+      <w:lvlText w:val=""/>
+      <w:lvlJc w:val="left"/>
+      <w:pPr>
+        <w:ind w:left="4320" w:hanging="360"/>
+      </w:pPr>
+      <w:rPr>
+        <w:rFonts w:ascii="Wingdings" w:hAnsi="Wingdings" w:hint="default"/>
+      </w:rPr>
+    </w:lvl>
+    <w:lvl w:ilvl="6" w:tplc="08090001" w:tentative="1">
+      <w:start w:val="1"/>
+      <w:numFmt w:val="bullet"/>
+      <w:lvlText w:val=""/>
+      <w:lvlJc w:val="left"/>
+      <w:pPr>
+        <w:ind w:left="5040" w:hanging="360"/>
+      </w:pPr>
+      <w:rPr>
+        <w:rFonts w:ascii="Symbol" w:hAnsi="Symbol" w:hint="default"/>
+      </w:rPr>
+    </w:lvl>
+    <w:lvl w:ilvl="7" w:tplc="08090003" w:tentative="1">
+      <w:start w:val="1"/>
+      <w:numFmt w:val="bullet"/>
+      <w:lvlText w:val="o"/>
+      <w:lvlJc w:val="left"/>
+      <w:pPr>
+        <w:ind w:left="5760" w:hanging="360"/>
+      </w:pPr>
+      <w:rPr>
+        <w:rFonts w:ascii="Courier New" w:hAnsi="Courier New" w:cs="Courier New" w:hint="default"/>
+      </w:rPr>
+    </w:lvl>
+    <w:lvl w:ilvl="8" w:tplc="08090005" w:tentative="1">
+      <w:start w:val="1"/>
+      <w:numFmt w:val="bullet"/>
+      <w:lvlText w:val=""/>
+      <w:lvlJc w:val="left"/>
+      <w:pPr>
+        <w:ind w:left="6480" w:hanging="360"/>
+      </w:pPr>
+      <w:rPr>
+        <w:rFonts w:ascii="Wingdings" w:hAnsi="Wingdings" w:hint="default"/>
+      </w:rPr>
+    </w:lvl>
+  </w:abstractNum>
+  <w:abstractNum w:abstractNumId="5" w15:restartNumberingAfterBreak="0">
+    <w:nsid w:val="4EA43109"/>
+    <w:multiLevelType w:val="hybridMultilevel"/>
+    <w:tmpl w:val="DB724406"/>
+    <w:lvl w:ilvl="0" w:tplc="08090001">
+      <w:start w:val="1"/>
+      <w:numFmt w:val="bullet"/>
+      <w:lvlText w:val=""/>
+      <w:lvlJc w:val="left"/>
+      <w:pPr>
+        <w:ind w:left="720" w:hanging="360"/>
+      </w:pPr>
+      <w:rPr>
+        <w:rFonts w:ascii="Symbol" w:hAnsi="Symbol" w:hint="default"/>
+      </w:rPr>
+    </w:lvl>
+    <w:lvl w:ilvl="1" w:tplc="08090003" w:tentative="1">
+      <w:start w:val="1"/>
+      <w:numFmt w:val="bullet"/>
+      <w:lvlText w:val="o"/>
+      <w:lvlJc w:val="left"/>
+      <w:pPr>
+        <w:ind w:left="1440" w:hanging="360"/>
+      </w:pPr>
+      <w:rPr>
+        <w:rFonts w:ascii="Courier New" w:hAnsi="Courier New" w:cs="Courier New" w:hint="default"/>
+      </w:rPr>
+    </w:lvl>
+    <w:lvl w:ilvl="2" w:tplc="08090005" w:tentative="1">
+      <w:start w:val="1"/>
+      <w:numFmt w:val="bullet"/>
+      <w:lvlText w:val=""/>
+      <w:lvlJc w:val="left"/>
+      <w:pPr>
+        <w:ind w:left="2160" w:hanging="360"/>
+      </w:pPr>
+      <w:rPr>
+        <w:rFonts w:ascii="Wingdings" w:hAnsi="Wingdings" w:hint="default"/>
+      </w:rPr>
+    </w:lvl>
+    <w:lvl w:ilvl="3" w:tplc="08090001" w:tentative="1">
+      <w:start w:val="1"/>
+      <w:numFmt w:val="bullet"/>
+      <w:lvlText w:val=""/>
+      <w:lvlJc w:val="left"/>
+      <w:pPr>
+        <w:ind w:left="2880" w:hanging="360"/>
+      </w:pPr>
+      <w:rPr>
+        <w:rFonts w:ascii="Symbol" w:hAnsi="Symbol" w:hint="default"/>
+      </w:rPr>
+    </w:lvl>
+    <w:lvl w:ilvl="4" w:tplc="08090003" w:tentative="1">
+      <w:start w:val="1"/>
+      <w:numFmt w:val="bullet"/>
+      <w:lvlText w:val="o"/>
+      <w:lvlJc w:val="left"/>
+      <w:pPr>
+        <w:ind w:left="3600" w:hanging="360"/>
+      </w:pPr>
+      <w:rPr>
+        <w:rFonts w:ascii="Courier New" w:hAnsi="Courier New" w:cs="Courier New" w:hint="default"/>
+      </w:rPr>
+    </w:lvl>
+    <w:lvl w:ilvl="5" w:tplc="08090005" w:tentative="1">
+      <w:start w:val="1"/>
+      <w:numFmt w:val="bullet"/>
+      <w:lvlText w:val=""/>
+      <w:lvlJc w:val="left"/>
+      <w:pPr>
+        <w:ind w:left="4320" w:hanging="360"/>
+      </w:pPr>
+      <w:rPr>
+        <w:rFonts w:ascii="Wingdings" w:hAnsi="Wingdings" w:hint="default"/>
+      </w:rPr>
+    </w:lvl>
+    <w:lvl w:ilvl="6" w:tplc="08090001" w:tentative="1">
+      <w:start w:val="1"/>
+      <w:numFmt w:val="bullet"/>
+      <w:lvlText w:val=""/>
+      <w:lvlJc w:val="left"/>
+      <w:pPr>
+        <w:ind w:left="5040" w:hanging="360"/>
+      </w:pPr>
+      <w:rPr>
+        <w:rFonts w:ascii="Symbol" w:hAnsi="Symbol" w:hint="default"/>
+      </w:rPr>
+    </w:lvl>
+    <w:lvl w:ilvl="7" w:tplc="08090003" w:tentative="1">
+      <w:start w:val="1"/>
+      <w:numFmt w:val="bullet"/>
+      <w:lvlText w:val="o"/>
+      <w:lvlJc w:val="left"/>
+      <w:pPr>
+        <w:ind w:left="5760" w:hanging="360"/>
+      </w:pPr>
+      <w:rPr>
+        <w:rFonts w:ascii="Courier New" w:hAnsi="Courier New" w:cs="Courier New" w:hint="default"/>
+      </w:rPr>
+    </w:lvl>
+    <w:lvl w:ilvl="8" w:tplc="08090005" w:tentative="1">
+      <w:start w:val="1"/>
+      <w:numFmt w:val="bullet"/>
+      <w:lvlText w:val=""/>
+      <w:lvlJc w:val="left"/>
+      <w:pPr>
+        <w:ind w:left="6480" w:hanging="360"/>
+      </w:pPr>
+      <w:rPr>
+        <w:rFonts w:ascii="Wingdings" w:hAnsi="Wingdings" w:hint="default"/>
+      </w:rPr>
+    </w:lvl>
+  </w:abstractNum>
+  <w:abstractNum w:abstractNumId="6" w15:restartNumberingAfterBreak="0">
+    <w:nsid w:val="58DD5D35"/>
+    <w:multiLevelType w:val="hybridMultilevel"/>
+    <w:tmpl w:val="1132ECE6"/>
     <w:lvl w:ilvl="0" w:tplc="08090001">
       <w:start w:val="1"/>
       <w:numFmt w:val="bullet"/>
@@ -928,6 +5112,21 @@
     <w:abstractNumId w:val="0"/>
   </w:num>
   <w:num w:numId="2">
+    <w:abstractNumId w:val="4"/>
+  </w:num>
+  <w:num w:numId="3">
+    <w:abstractNumId w:val="2"/>
+  </w:num>
+  <w:num w:numId="4">
+    <w:abstractNumId w:val="3"/>
+  </w:num>
+  <w:num w:numId="5">
+    <w:abstractNumId w:val="5"/>
+  </w:num>
+  <w:num w:numId="6">
+    <w:abstractNumId w:val="6"/>
+  </w:num>
+  <w:num w:numId="7">
     <w:abstractNumId w:val="1"/>
   </w:num>
 </w:numbering>
@@ -1331,6 +5530,7 @@
   <w:style w:type="paragraph" w:default="1" w:styleId="Normal">
     <w:name w:val="Normal"/>
     <w:qFormat/>
+    <w:rsid w:val="00930520"/>
   </w:style>
   <w:style w:type="character" w:default="1" w:styleId="DefaultParagraphFont">
     <w:name w:val="Default Paragraph Font"/>

</xml_diff>